<commit_message>
Current Version of the Android App Manual
</commit_message>
<xml_diff>
--- a/Documentation/Android App User Manual.docx
+++ b/Documentation/Android App User Manual.docx
@@ -1140,21 +1140,7 @@
                                       <w:rPr>
                                         <w:color w:val="4E5B6F" w:themeColor="text2"/>
                                       </w:rPr>
-                                      <w:t xml:space="preserve">This manual is designed to assist the users of the Habitat Offline Survey Tool’s Android application. This will include initializing the application, using the application and interfacing the surveys with Microsoft </w:t>
-                                    </w:r>
-                                    <w:proofErr w:type="spellStart"/>
-                                    <w:r>
-                                      <w:rPr>
-                                        <w:color w:val="4E5B6F" w:themeColor="text2"/>
-                                      </w:rPr>
-                                      <w:t>Sharepoint</w:t>
-                                    </w:r>
-                                    <w:proofErr w:type="spellEnd"/>
-                                    <w:r>
-                                      <w:rPr>
-                                        <w:color w:val="4E5B6F" w:themeColor="text2"/>
-                                      </w:rPr>
-                                      <w:t>.</w:t>
+                                      <w:t>This manual is designed to assist the users of the Habitat Offline Survey Tool’s Android application. This will include initializing the application, using the application and interfacing the surveys with Microsoft Sharepoint.</w:t>
                                     </w:r>
                                   </w:p>
                                 </w:sdtContent>
@@ -2123,6 +2109,11 @@
         <w:t>Application Overview</w:t>
       </w:r>
       <w:bookmarkEnd w:id="1"/>
+      <w:r>
+        <w:t xml:space="preserve"> and Login</w:t>
+      </w:r>
+      <w:bookmarkStart w:id="2" w:name="_GoBack"/>
+      <w:bookmarkEnd w:id="2"/>
     </w:p>
     <w:p>
       <w:pPr>
@@ -2134,48 +2125,72 @@
     </w:p>
     <w:p>
       <w:pPr>
-        <w:ind w:firstLine="720"/>
+        <w:pStyle w:val="Heading2"/>
         <w:jc w:val="center"/>
-        <w:rPr>
-          <w:color w:val="FF0000"/>
-        </w:rPr>
       </w:pPr>
-      <w:r>
-        <w:rPr>
-          <w:color w:val="FF0000"/>
-        </w:rPr>
-        <w:t>[</w:t>
-      </w:r>
-      <w:proofErr w:type="gramStart"/>
-      <w:r>
-        <w:rPr>
-          <w:color w:val="FF0000"/>
-        </w:rPr>
-        <w:t>screenshot</w:t>
-      </w:r>
-      <w:proofErr w:type="gramEnd"/>
-      <w:r>
-        <w:rPr>
-          <w:color w:val="FF0000"/>
-        </w:rPr>
-        <w:t xml:space="preserve"> of the App on Dashboard</w:t>
-      </w:r>
-      <w:r>
-        <w:rPr>
-          <w:color w:val="FF0000"/>
-        </w:rPr>
-        <w:t>]</w:t>
+      <w:bookmarkStart w:id="3" w:name="_Toc352317566"/>
+      <w:r>
+        <w:rPr>
+          <w:noProof/>
+        </w:rPr>
+        <w:drawing>
+          <wp:inline distT="0" distB="0" distL="0" distR="0">
+            <wp:extent cx="2332554" cy="4144488"/>
+            <wp:effectExtent l="0" t="0" r="0" b="8890"/>
+            <wp:docPr id="1" name="Picture 1" descr="C:\Users\Scott\Desktop\Screenshot_2013-04-14-19-58-02.png"/>
+            <wp:cNvGraphicFramePr>
+              <a:graphicFrameLocks xmlns:a="http://schemas.openxmlformats.org/drawingml/2006/main" noChangeAspect="1"/>
+            </wp:cNvGraphicFramePr>
+            <a:graphic xmlns:a="http://schemas.openxmlformats.org/drawingml/2006/main">
+              <a:graphicData uri="http://schemas.openxmlformats.org/drawingml/2006/picture">
+                <pic:pic xmlns:pic="http://schemas.openxmlformats.org/drawingml/2006/picture">
+                  <pic:nvPicPr>
+                    <pic:cNvPr id="0" name="Picture 1" descr="C:\Users\Scott\Desktop\Screenshot_2013-04-14-19-58-02.png"/>
+                    <pic:cNvPicPr>
+                      <a:picLocks noChangeAspect="1" noChangeArrowheads="1"/>
+                    </pic:cNvPicPr>
+                  </pic:nvPicPr>
+                  <pic:blipFill>
+                    <a:blip r:embed="rId9" cstate="print">
+                      <a:extLst>
+                        <a:ext uri="{28A0092B-C50C-407E-A947-70E740481C1C}">
+                          <a14:useLocalDpi xmlns:a14="http://schemas.microsoft.com/office/drawing/2010/main" val="0"/>
+                        </a:ext>
+                      </a:extLst>
+                    </a:blip>
+                    <a:srcRect/>
+                    <a:stretch>
+                      <a:fillRect/>
+                    </a:stretch>
+                  </pic:blipFill>
+                  <pic:spPr bwMode="auto">
+                    <a:xfrm>
+                      <a:off x="0" y="0"/>
+                      <a:ext cx="2338374" cy="4154829"/>
+                    </a:xfrm>
+                    <a:prstGeom prst="rect">
+                      <a:avLst/>
+                    </a:prstGeom>
+                    <a:noFill/>
+                    <a:ln>
+                      <a:noFill/>
+                    </a:ln>
+                  </pic:spPr>
+                </pic:pic>
+              </a:graphicData>
+            </a:graphic>
+          </wp:inline>
+        </w:drawing>
       </w:r>
     </w:p>
     <w:p>
       <w:pPr>
         <w:pStyle w:val="Heading2"/>
       </w:pPr>
-      <w:bookmarkStart w:id="2" w:name="_Toc352317566"/>
       <w:r>
         <w:t>Form Selection Screen</w:t>
       </w:r>
-      <w:bookmarkEnd w:id="2"/>
+      <w:bookmarkEnd w:id="3"/>
     </w:p>
     <w:p>
       <w:pPr>
@@ -2209,16 +2224,8 @@
         <w:rPr>
           <w:color w:val="FF0000"/>
         </w:rPr>
-        <w:t>[</w:t>
-      </w:r>
-      <w:proofErr w:type="gramStart"/>
-      <w:r>
-        <w:rPr>
-          <w:color w:val="FF0000"/>
-        </w:rPr>
-        <w:t>screenshot</w:t>
-      </w:r>
-      <w:proofErr w:type="gramEnd"/>
+        <w:t>[screenshot</w:t>
+      </w:r>
       <w:r>
         <w:rPr>
           <w:color w:val="FF0000"/>
@@ -2315,15 +2322,7 @@
         <w:rPr>
           <w:color w:val="FF0000"/>
         </w:rPr>
-        <w:t>ng through</w:t>
-      </w:r>
-      <w:bookmarkStart w:id="3" w:name="_GoBack"/>
-      <w:bookmarkEnd w:id="3"/>
-      <w:r>
-        <w:rPr>
-          <w:color w:val="FF0000"/>
-        </w:rPr>
-        <w:t xml:space="preserve"> the spinner lists.</w:t>
+        <w:t>ng through the spinner lists.</w:t>
       </w:r>
       <w:r>
         <w:rPr>
@@ -2392,16 +2391,8 @@
         <w:rPr>
           <w:color w:val="FF0000"/>
         </w:rPr>
-        <w:t>[</w:t>
-      </w:r>
-      <w:proofErr w:type="gramStart"/>
-      <w:r>
-        <w:rPr>
-          <w:color w:val="FF0000"/>
-        </w:rPr>
-        <w:t>screenshot</w:t>
-      </w:r>
-      <w:proofErr w:type="gramEnd"/>
+        <w:t>[screenshot</w:t>
+      </w:r>
       <w:r>
         <w:rPr>
           <w:color w:val="FF0000"/>
@@ -2426,6 +2417,7 @@
         <w:rPr>
           <w:color w:val="FF0000"/>
         </w:rPr>
+        <w:lastRenderedPageBreak/>
         <w:t>Then, if there are any existing forms of that type on the device, the Forms spinner will have the option of selecting the already existing form, so its answers can be edited, or the option of creating a new form will be active.</w:t>
       </w:r>
       <w:r>
@@ -2447,16 +2439,8 @@
         <w:rPr>
           <w:color w:val="FF0000"/>
         </w:rPr>
-        <w:t>[</w:t>
-      </w:r>
-      <w:proofErr w:type="gramStart"/>
-      <w:r>
-        <w:rPr>
-          <w:color w:val="FF0000"/>
-        </w:rPr>
-        <w:t>screenshot</w:t>
-      </w:r>
-      <w:proofErr w:type="gramEnd"/>
+        <w:t>[screenshot</w:t>
+      </w:r>
       <w:r>
         <w:rPr>
           <w:color w:val="FF0000"/>
@@ -2496,16 +2480,8 @@
         <w:rPr>
           <w:color w:val="FF0000"/>
         </w:rPr>
-        <w:t>[</w:t>
-      </w:r>
-      <w:proofErr w:type="gramStart"/>
-      <w:r>
-        <w:rPr>
-          <w:color w:val="FF0000"/>
-        </w:rPr>
-        <w:t>screenshot</w:t>
-      </w:r>
-      <w:proofErr w:type="gramEnd"/>
+        <w:t>[screenshot</w:t>
+      </w:r>
       <w:r>
         <w:rPr>
           <w:color w:val="FF0000"/>
@@ -2545,21 +2521,7 @@
         <w:rPr>
           <w:color w:val="FF0000"/>
         </w:rPr>
-        <w:t>[</w:t>
-      </w:r>
-      <w:proofErr w:type="gramStart"/>
-      <w:r>
-        <w:rPr>
-          <w:color w:val="FF0000"/>
-        </w:rPr>
-        <w:t>screenshot</w:t>
-      </w:r>
-      <w:proofErr w:type="gramEnd"/>
-      <w:r>
-        <w:rPr>
-          <w:color w:val="FF0000"/>
-        </w:rPr>
-        <w:t xml:space="preserve"> showing upload all menu]</w:t>
+        <w:t>[screenshot showing upload all menu]</w:t>
       </w:r>
     </w:p>
     <w:p>
@@ -2577,17 +2539,34 @@
       <w:bookmarkEnd w:id="4"/>
     </w:p>
     <w:p>
+      <w:pPr>
+        <w:rPr>
+          <w:color w:val="FF0000"/>
+        </w:rPr>
+      </w:pPr>
       <w:r>
         <w:tab/>
-        <w:t xml:space="preserve">When the user reaches the Form Editing Screen, they have successfully created a new form, or began editing an already existing form. The way that this screen will look will vary based on what sort of question is being asked. There are only three types of questions in the Application: Short Text Answer Questions, Single and Multiple Choice Questions, and </w:t>
-      </w:r>
-      <w:proofErr w:type="spellStart"/>
-      <w:r>
-        <w:t>Likert</w:t>
-      </w:r>
-      <w:proofErr w:type="spellEnd"/>
-      <w:r>
-        <w:t xml:space="preserve"> Scale Questions.</w:t>
+        <w:t>When the user reaches the Form Editing Screen, they have successfully created a new form, or began editing an already existing form. The way that this screen will look will vary based on what sort of question is being asked. There are only three types of questions in the Application: Short Text Answer Questions, Single and Multiple Choice Questions, and Likert Scale Questions.</w:t>
+      </w:r>
+    </w:p>
+    <w:p>
+      <w:r>
+        <w:rPr>
+          <w:color w:val="FF0000"/>
+        </w:rPr>
+        <w:tab/>
+      </w:r>
+      <w:r>
+        <w:t>First type of question is</w:t>
+      </w:r>
+      <w:r>
+        <w:t xml:space="preserve"> a Short Text Answer. To answer this type of question, simply tap on the provided space for an answer, and type in a response using the android keyboard. Some short answer questions require a date, and will supply a </w:t>
+      </w:r>
+      <w:r>
+        <w:t>calendar</w:t>
+      </w:r>
+      <w:r>
+        <w:t xml:space="preserve"> spinner instead of a keyboard.</w:t>
       </w:r>
     </w:p>
     <w:p>
@@ -2601,27 +2580,16 @@
         <w:rPr>
           <w:color w:val="FF0000"/>
         </w:rPr>
-        <w:t>[3 side-by-side screenshots of all 3 types of questions]</w:t>
-      </w:r>
-    </w:p>
-    <w:p>
-      <w:r>
-        <w:rPr>
-          <w:color w:val="FF0000"/>
-        </w:rPr>
+        <w:t>[screenshot of filling out a short answer &amp; a date question]</w:t>
+      </w:r>
+    </w:p>
+    <w:p>
+      <w:r>
         <w:tab/>
-      </w:r>
-      <w:r>
-        <w:t>First type of question is</w:t>
-      </w:r>
-      <w:r>
-        <w:t xml:space="preserve"> a Short Text Answer. To answer this type of question, simply tap on the provided space for an answer, and type in a response using the android keyboard. Some short answer questions require a date, and will supply a </w:t>
-      </w:r>
-      <w:r>
-        <w:t>calendar</w:t>
-      </w:r>
-      <w:r>
-        <w:t xml:space="preserve"> spinner instead of a keyboard.</w:t>
+        <w:t>Second type of question is</w:t>
+      </w:r>
+      <w:r>
+        <w:t xml:space="preserve"> a Single or Multiple choice questions. These two questions are associated together because they are answered similarly. For single choice questions, only one choice can be chosen per question, and is shown by circular check boxes. For multiple choice questions, multiple choices can be chosen per question, and is shown by square check boxes.  </w:t>
       </w:r>
     </w:p>
     <w:p>
@@ -2632,33 +2600,19 @@
         </w:rPr>
       </w:pPr>
       <w:r>
-        <w:rPr>
-          <w:color w:val="FF0000"/>
-        </w:rPr>
-        <w:t>[</w:t>
-      </w:r>
-      <w:proofErr w:type="gramStart"/>
-      <w:r>
-        <w:rPr>
-          <w:color w:val="FF0000"/>
-        </w:rPr>
-        <w:t>screenshot</w:t>
-      </w:r>
-      <w:proofErr w:type="gramEnd"/>
-      <w:r>
-        <w:rPr>
-          <w:color w:val="FF0000"/>
-        </w:rPr>
-        <w:t xml:space="preserve"> of filling out a short answer &amp; a date question]</w:t>
-      </w:r>
-    </w:p>
-    <w:p>
-      <w:r>
         <w:tab/>
-        <w:t>Second type of question is</w:t>
-      </w:r>
-      <w:r>
-        <w:t xml:space="preserve"> a Single or Multiple choice questions. These two questions are associated together because they are answered similarly. For single choice questions, only one choice can be chosen per question, and is shown by circular check boxes. For multiple choice questions, multiple choices can be chosen per question, and is shown by square check boxes.  </w:t>
+      </w:r>
+      <w:r>
+        <w:rPr>
+          <w:color w:val="FF0000"/>
+        </w:rPr>
+        <w:t>[screenshot showing single and multiple choice side by side]</w:t>
+      </w:r>
+    </w:p>
+    <w:p>
+      <w:r>
+        <w:tab/>
+        <w:t xml:space="preserve">These questions can also have a choice of “Other”. If “Other” is one of the selected choices for a question, a small text box will appear next to it, to provide details about the choice. </w:t>
       </w:r>
     </w:p>
     <w:p>
@@ -2669,33 +2623,19 @@
         </w:rPr>
       </w:pPr>
       <w:r>
+        <w:rPr>
+          <w:color w:val="FF0000"/>
+        </w:rPr>
+        <w:t>[screenshot showing the choice of other.]</w:t>
+      </w:r>
+    </w:p>
+    <w:p>
+      <w:r>
         <w:tab/>
-      </w:r>
-      <w:r>
-        <w:rPr>
-          <w:color w:val="FF0000"/>
-        </w:rPr>
-        <w:t>[</w:t>
-      </w:r>
-      <w:proofErr w:type="gramStart"/>
-      <w:r>
-        <w:rPr>
-          <w:color w:val="FF0000"/>
-        </w:rPr>
-        <w:t>screenshot</w:t>
-      </w:r>
-      <w:proofErr w:type="gramEnd"/>
-      <w:r>
-        <w:rPr>
-          <w:color w:val="FF0000"/>
-        </w:rPr>
-        <w:t xml:space="preserve"> showing single and multiple choice side by side]</w:t>
-      </w:r>
-    </w:p>
-    <w:p>
-      <w:r>
-        <w:tab/>
-        <w:t xml:space="preserve">These questions can also have a choice of “Other”. If “Other” is one of the selected choices for a question, a small text box will appear next to it, to provide details about the choice. </w:t>
+        <w:t>Last type of question is</w:t>
+      </w:r>
+      <w:r>
+        <w:t xml:space="preserve"> the Likert Scale questions, or more informally, Rating Questions. These questions are similar to Single choice questions, but the possible answers are on a scale. To answer this type of question, simply select the choice that closest resembles your personal answer.</w:t>
       </w:r>
     </w:p>
     <w:p>
@@ -2709,80 +2649,7 @@
         <w:rPr>
           <w:color w:val="FF0000"/>
         </w:rPr>
-        <w:t>[</w:t>
-      </w:r>
-      <w:proofErr w:type="gramStart"/>
-      <w:r>
-        <w:rPr>
-          <w:color w:val="FF0000"/>
-        </w:rPr>
-        <w:t>screenshot</w:t>
-      </w:r>
-      <w:proofErr w:type="gramEnd"/>
-      <w:r>
-        <w:rPr>
-          <w:color w:val="FF0000"/>
-        </w:rPr>
-        <w:t xml:space="preserve"> showing the choice of other.]</w:t>
-      </w:r>
-    </w:p>
-    <w:p>
-      <w:r>
-        <w:tab/>
-        <w:t>Last type of question is</w:t>
-      </w:r>
-      <w:r>
-        <w:t xml:space="preserve"> the </w:t>
-      </w:r>
-      <w:proofErr w:type="spellStart"/>
-      <w:r>
-        <w:t>Likert</w:t>
-      </w:r>
-      <w:proofErr w:type="spellEnd"/>
-      <w:r>
-        <w:t xml:space="preserve"> Scale questions, or more informally, Rating Questions. These questions are similar to Single choice questions, but the possible answers are on a scale. To answer this type of question, simply select the choice that closest resembles your personal answer.</w:t>
-      </w:r>
-    </w:p>
-    <w:p>
-      <w:pPr>
-        <w:jc w:val="center"/>
-        <w:rPr>
-          <w:color w:val="FF0000"/>
-        </w:rPr>
-      </w:pPr>
-      <w:r>
-        <w:rPr>
-          <w:color w:val="FF0000"/>
-        </w:rPr>
-        <w:t>[</w:t>
-      </w:r>
-      <w:proofErr w:type="gramStart"/>
-      <w:r>
-        <w:rPr>
-          <w:color w:val="FF0000"/>
-        </w:rPr>
-        <w:t>screenshot</w:t>
-      </w:r>
-      <w:proofErr w:type="gramEnd"/>
-      <w:r>
-        <w:rPr>
-          <w:color w:val="FF0000"/>
-        </w:rPr>
-        <w:t xml:space="preserve"> showing the </w:t>
-      </w:r>
-      <w:proofErr w:type="spellStart"/>
-      <w:r>
-        <w:rPr>
-          <w:color w:val="FF0000"/>
-        </w:rPr>
-        <w:t>Likert</w:t>
-      </w:r>
-      <w:proofErr w:type="spellEnd"/>
-      <w:r>
-        <w:rPr>
-          <w:color w:val="FF0000"/>
-        </w:rPr>
-        <w:t xml:space="preserve"> Scale Question]</w:t>
+        <w:t>[screenshot showing the Likert Scale Question]</w:t>
       </w:r>
     </w:p>
     <w:p>
@@ -2790,15 +2657,7 @@
         <w:ind w:firstLine="720"/>
       </w:pPr>
       <w:r>
-        <w:t xml:space="preserve">For each question, a Help icon may appear in the upper right to give the user additional details or background information about the question. If one of these icons </w:t>
-      </w:r>
-      <w:proofErr w:type="gramStart"/>
-      <w:r>
-        <w:t>appear</w:t>
-      </w:r>
-      <w:proofErr w:type="gramEnd"/>
-      <w:r>
-        <w:t xml:space="preserve"> on a question, be sure to tap the icon if you need any additional details. After pressing the help icon, a pop-up will display showing the help text. Simply press close to return to the question.</w:t>
+        <w:t>For each question, a Help icon may appear in the upper right to give the user additional details or background information about the question. If one of these icons appear on a question, be sure to tap the icon if you need any additional details. After pressing the help icon, a pop-up will display showing the help text. Simply press close to return to the question.</w:t>
       </w:r>
     </w:p>
     <w:p>
@@ -2812,24 +2671,15 @@
         <w:rPr>
           <w:color w:val="FF0000"/>
         </w:rPr>
-        <w:t>[</w:t>
-      </w:r>
-      <w:proofErr w:type="gramStart"/>
-      <w:r>
-        <w:rPr>
-          <w:color w:val="FF0000"/>
-        </w:rPr>
-        <w:t>screenshot</w:t>
-      </w:r>
-      <w:proofErr w:type="gramEnd"/>
-      <w:r>
-        <w:rPr>
-          <w:color w:val="FF0000"/>
-        </w:rPr>
-        <w:t xml:space="preserve"> showing the Help icon and Help Popup]</w:t>
-      </w:r>
-    </w:p>
-    <w:p>
+        <w:t>[screenshot showing the Help icon and Help Popup]</w:t>
+      </w:r>
+    </w:p>
+    <w:p>
+      <w:pPr>
+        <w:rPr>
+          <w:color w:val="FF0000"/>
+        </w:rPr>
+      </w:pPr>
       <w:r>
         <w:tab/>
         <w:t xml:space="preserve">To change question in the Android App, simply swipe left on the device to move to the next </w:t>
@@ -2842,24 +2692,13 @@
       </w:r>
     </w:p>
     <w:p>
-      <w:pPr>
-        <w:jc w:val="center"/>
-        <w:rPr>
-          <w:color w:val="FF0000"/>
-        </w:rPr>
-      </w:pPr>
-      <w:r>
-        <w:rPr>
-          <w:color w:val="FF0000"/>
-        </w:rPr>
-        <w:t>[Screenshot of the progress bar]</w:t>
-      </w:r>
-    </w:p>
-    <w:p>
+      <w:r>
+        <w:tab/>
+        <w:t xml:space="preserve">After each question is answered, the App will automatically save your answers in case of an accident. When the form is completed to the best of the user’s ability, the auto-save will ensure that the form is saved on the device, and the user can choose to return to the Form Selection screen to fill out </w:t>
+      </w:r>
       <w:r>
         <w:lastRenderedPageBreak/>
-        <w:tab/>
-        <w:t>After each question is answered, the App will automatically save your answers in case of an accident. When the form is completed to the best of the user’s ability, the auto-save will ensure that the form is saved on the device, and the user can choose to return to the Form Selection screen to fill out more forms by pressing the home button, or to move to the Submit and Delete</w:t>
+        <w:t>more forms by pressing the home button, or to move to the Submit and Delete</w:t>
       </w:r>
       <w:r>
         <w:t xml:space="preserve"> s</w:t>
@@ -2904,7 +2743,75 @@
       </w:pPr>
       <w:bookmarkStart w:id="5" w:name="_Toc352317568"/>
       <w:r>
+        <w:rPr>
+          <w:noProof/>
+          <w:color w:val="FF0000"/>
+        </w:rPr>
         <w:lastRenderedPageBreak/>
+        <w:drawing>
+          <wp:anchor distT="0" distB="0" distL="114300" distR="114300" simplePos="0" relativeHeight="251664384" behindDoc="0" locked="0" layoutInCell="1" allowOverlap="1" wp14:anchorId="2487C0BB" wp14:editId="06F98015">
+            <wp:simplePos x="0" y="0"/>
+            <wp:positionH relativeFrom="column">
+              <wp:posOffset>3141980</wp:posOffset>
+            </wp:positionH>
+            <wp:positionV relativeFrom="paragraph">
+              <wp:posOffset>13970</wp:posOffset>
+            </wp:positionV>
+            <wp:extent cx="2790190" cy="4959350"/>
+            <wp:effectExtent l="0" t="0" r="0" b="0"/>
+            <wp:wrapSquare wrapText="bothSides"/>
+            <wp:docPr id="2" name="Picture 2" descr="C:\Users\Scott\Desktop\Screenshot_2013-04-14-17-53-30.png"/>
+            <wp:cNvGraphicFramePr>
+              <a:graphicFrameLocks xmlns:a="http://schemas.openxmlformats.org/drawingml/2006/main" noChangeAspect="1"/>
+            </wp:cNvGraphicFramePr>
+            <a:graphic xmlns:a="http://schemas.openxmlformats.org/drawingml/2006/main">
+              <a:graphicData uri="http://schemas.openxmlformats.org/drawingml/2006/picture">
+                <pic:pic xmlns:pic="http://schemas.openxmlformats.org/drawingml/2006/picture">
+                  <pic:nvPicPr>
+                    <pic:cNvPr id="0" name="Picture 2" descr="C:\Users\Scott\Desktop\Screenshot_2013-04-14-17-53-30.png"/>
+                    <pic:cNvPicPr>
+                      <a:picLocks noChangeAspect="1" noChangeArrowheads="1"/>
+                    </pic:cNvPicPr>
+                  </pic:nvPicPr>
+                  <pic:blipFill>
+                    <a:blip r:embed="rId10" cstate="print">
+                      <a:extLst>
+                        <a:ext uri="{28A0092B-C50C-407E-A947-70E740481C1C}">
+                          <a14:useLocalDpi xmlns:a14="http://schemas.microsoft.com/office/drawing/2010/main" val="0"/>
+                        </a:ext>
+                      </a:extLst>
+                    </a:blip>
+                    <a:srcRect/>
+                    <a:stretch>
+                      <a:fillRect/>
+                    </a:stretch>
+                  </pic:blipFill>
+                  <pic:spPr bwMode="auto">
+                    <a:xfrm>
+                      <a:off x="0" y="0"/>
+                      <a:ext cx="2790190" cy="4959350"/>
+                    </a:xfrm>
+                    <a:prstGeom prst="rect">
+                      <a:avLst/>
+                    </a:prstGeom>
+                    <a:noFill/>
+                    <a:ln>
+                      <a:noFill/>
+                    </a:ln>
+                  </pic:spPr>
+                </pic:pic>
+              </a:graphicData>
+            </a:graphic>
+            <wp14:sizeRelH relativeFrom="page">
+              <wp14:pctWidth>0</wp14:pctWidth>
+            </wp14:sizeRelH>
+            <wp14:sizeRelV relativeFrom="page">
+              <wp14:pctHeight>0</wp14:pctHeight>
+            </wp14:sizeRelV>
+          </wp:anchor>
+        </w:drawing>
+      </w:r>
+      <w:r>
         <w:t>Submit, Delete and Save Screen</w:t>
       </w:r>
       <w:bookmarkEnd w:id="5"/>
@@ -2925,51 +2832,53 @@
       </w:r>
     </w:p>
     <w:p>
+      <w:r>
+        <w:tab/>
+      </w:r>
+      <w:r>
+        <w:t xml:space="preserve">To ensure that all answers have been filled out completely, the Edit button may be pressed to view the form’s answers one last time. </w:t>
+      </w:r>
+      <w:r>
+        <w:t xml:space="preserve"> If a form is successfully up</w:t>
+      </w:r>
+      <w:r>
+        <w:t>loaded</w:t>
+      </w:r>
+      <w:r>
+        <w:t>, it will be permanently removed from the Android device.</w:t>
+      </w:r>
+    </w:p>
+    <w:p>
       <w:pPr>
-        <w:jc w:val="center"/>
+        <w:ind w:firstLine="720"/>
         <w:rPr>
           <w:color w:val="FF0000"/>
         </w:rPr>
       </w:pPr>
       <w:r>
-        <w:rPr>
-          <w:color w:val="FF0000"/>
-        </w:rPr>
-        <w:t>[Screenshot</w:t>
-      </w:r>
-      <w:r>
-        <w:rPr>
-          <w:color w:val="FF0000"/>
-        </w:rPr>
-        <w:t xml:space="preserve"> – highlight upload</w:t>
-      </w:r>
-      <w:r>
-        <w:rPr>
-          <w:color w:val="FF0000"/>
-        </w:rPr>
-        <w:t>]</w:t>
+        <w:t>After pressing the Upload button, a pop up notification will display, confirming if the user wishes to upload the form now.</w:t>
+      </w:r>
+      <w:r>
+        <w:t xml:space="preserve"> </w:t>
+      </w:r>
+      <w:r>
+        <w:t xml:space="preserve"> After pressing “Upload” on the pop-up to confirm that the form is ready to be uploaded, the form will be sent to Microsoft SharePoint and will be removed from the device.</w:t>
       </w:r>
     </w:p>
     <w:p>
       <w:r>
         <w:tab/>
-      </w:r>
-      <w:r>
-        <w:t xml:space="preserve">To ensure that all answers have been filled out completely, the Edit button may be pressed to view the form’s answers one last time. </w:t>
-      </w:r>
-      <w:r>
-        <w:t xml:space="preserve"> If a form is successfully up</w:t>
-      </w:r>
-      <w:r>
-        <w:t>loaded</w:t>
-      </w:r>
-      <w:r>
-        <w:t>, it will be permanently removed from the Android device.</w:t>
+        <w:t>If the user simply wants to save the new form to upload later, the user may press the save button, and press the Home button to return to the Form Selection Screen. However, the Android App will auto-save after each completed question, so it is unnecessary to press the save button again.</w:t>
+      </w:r>
+    </w:p>
+    <w:p>
+      <w:r>
+        <w:tab/>
+        <w:t>If the user has decided that the current form needs to be deleted, then the Discard button may be pressed to begin the form deletion process.</w:t>
       </w:r>
     </w:p>
     <w:p>
       <w:pPr>
-        <w:jc w:val="center"/>
         <w:rPr>
           <w:color w:val="FF0000"/>
         </w:rPr>
@@ -2978,19 +2887,10 @@
         <w:rPr>
           <w:color w:val="FF0000"/>
         </w:rPr>
-        <w:t>[Screenshot</w:t>
-      </w:r>
-      <w:r>
-        <w:rPr>
-          <w:color w:val="FF0000"/>
-        </w:rPr>
-        <w:t xml:space="preserve"> – highlight Edit</w:t>
-      </w:r>
-      <w:r>
-        <w:rPr>
-          <w:color w:val="FF0000"/>
-        </w:rPr>
-        <w:t>]</w:t>
+        <w:tab/>
+      </w:r>
+      <w:r>
+        <w:t>After the user presses Delete, a pop-up will display confirming if the form is meant to be deleted. If the user is unsure, they may choose to still Keep the form. Otherwise, they may choose Discard and remove the form permanently from the device.</w:t>
       </w:r>
     </w:p>
     <w:p>
@@ -2998,193 +2898,75 @@
         <w:ind w:firstLine="720"/>
       </w:pPr>
       <w:r>
-        <w:t>After pressing the Upload button, a pop up notification will display, confirming if the user wishes to upload the form now.</w:t>
-      </w:r>
-      <w:r>
-        <w:t xml:space="preserve"> </w:t>
-      </w:r>
-      <w:r>
-        <w:t xml:space="preserve"> After pressing “Upload” on the pop-up to confirm that the form is ready to be uploaded, the form will be sent to Microsoft SharePoint and will be removed from the device.</w:t>
-      </w:r>
-    </w:p>
-    <w:p>
-      <w:pPr>
-        <w:jc w:val="center"/>
-        <w:rPr>
-          <w:color w:val="FF0000"/>
-        </w:rPr>
-      </w:pPr>
-      <w:r>
-        <w:rPr>
-          <w:color w:val="FF0000"/>
-        </w:rPr>
-        <w:t>[Screenshot</w:t>
-      </w:r>
-      <w:r>
-        <w:rPr>
-          <w:color w:val="FF0000"/>
-        </w:rPr>
-        <w:t xml:space="preserve"> – showing pop-up</w:t>
-      </w:r>
-      <w:r>
-        <w:rPr>
-          <w:color w:val="FF0000"/>
-        </w:rPr>
-        <w:t>]</w:t>
-      </w:r>
-    </w:p>
-    <w:p>
-      <w:r>
-        <w:tab/>
-        <w:t>If the user simply wants to save the new form to upload later, the user may press the save button, and press the Home button to return to the Form Selection Screen. However, the Android App will auto-save after each completed question, so it is unnecessary to press the save button again.</w:t>
-      </w:r>
-    </w:p>
-    <w:p>
-      <w:pPr>
-        <w:jc w:val="center"/>
-        <w:rPr>
-          <w:color w:val="FF0000"/>
-        </w:rPr>
-      </w:pPr>
-      <w:r>
-        <w:rPr>
-          <w:color w:val="FF0000"/>
-        </w:rPr>
-        <w:t>[Screenshot</w:t>
-      </w:r>
-      <w:r>
-        <w:rPr>
-          <w:color w:val="FF0000"/>
-        </w:rPr>
-        <w:t xml:space="preserve"> – showing Home and Save</w:t>
-      </w:r>
-      <w:r>
-        <w:rPr>
-          <w:color w:val="FF0000"/>
-        </w:rPr>
-        <w:t>]</w:t>
-      </w:r>
-    </w:p>
-    <w:p>
-      <w:r>
-        <w:tab/>
-        <w:t>If the user has decided that the current form needs to be deleted, then the Discard button may be pressed to begin the form deletion process.</w:t>
-      </w:r>
-    </w:p>
-    <w:p>
-      <w:pPr>
-        <w:jc w:val="center"/>
-        <w:rPr>
-          <w:color w:val="FF0000"/>
-        </w:rPr>
-      </w:pPr>
-      <w:r>
-        <w:rPr>
-          <w:color w:val="FF0000"/>
-        </w:rPr>
-        <w:t>[Screenshot</w:t>
-      </w:r>
-      <w:r>
-        <w:rPr>
-          <w:color w:val="FF0000"/>
-        </w:rPr>
-        <w:t xml:space="preserve"> – showing </w:t>
-      </w:r>
-      <w:proofErr w:type="gramStart"/>
-      <w:r>
-        <w:rPr>
-          <w:color w:val="FF0000"/>
-        </w:rPr>
-        <w:t>Delete</w:t>
-      </w:r>
-      <w:proofErr w:type="gramEnd"/>
-      <w:r>
-        <w:rPr>
-          <w:color w:val="FF0000"/>
-        </w:rPr>
-        <w:t>]</w:t>
-      </w:r>
-    </w:p>
-    <w:p>
-      <w:r>
-        <w:rPr>
-          <w:color w:val="FF0000"/>
-        </w:rPr>
-        <w:tab/>
-      </w:r>
-      <w:r>
-        <w:t xml:space="preserve">After the user presses Delete, a pop-up will display confirming if the form is meant to be deleted. If the user is unsure, they may choose to still </w:t>
-      </w:r>
-      <w:proofErr w:type="gramStart"/>
-      <w:r>
-        <w:t>Keep</w:t>
-      </w:r>
-      <w:proofErr w:type="gramEnd"/>
-      <w:r>
-        <w:t xml:space="preserve"> the form. Otherwise, they may choose Discard and remove the form permanently from the device.</w:t>
-      </w:r>
-    </w:p>
-    <w:p>
-      <w:pPr>
-        <w:jc w:val="center"/>
-        <w:rPr>
-          <w:color w:val="FF0000"/>
-        </w:rPr>
-      </w:pPr>
-      <w:r>
-        <w:rPr>
-          <w:color w:val="FF0000"/>
-        </w:rPr>
-        <w:t>[Screenshot</w:t>
-      </w:r>
-      <w:r>
-        <w:rPr>
-          <w:color w:val="FF0000"/>
-        </w:rPr>
-        <w:t xml:space="preserve"> – showing Delete Pop-up</w:t>
-      </w:r>
-      <w:r>
-        <w:rPr>
-          <w:color w:val="FF0000"/>
-        </w:rPr>
-        <w:t>]</w:t>
-      </w:r>
-    </w:p>
-    <w:p>
-      <w:pPr>
-        <w:ind w:firstLine="720"/>
-      </w:pPr>
+        <w:rPr>
+          <w:noProof/>
+          <w:color w:val="FF0000"/>
+        </w:rPr>
+        <w:drawing>
+          <wp:anchor distT="0" distB="0" distL="114300" distR="114300" simplePos="0" relativeHeight="251665408" behindDoc="0" locked="0" layoutInCell="1" allowOverlap="1" wp14:anchorId="5D41FBE6" wp14:editId="4769844A">
+            <wp:simplePos x="0" y="0"/>
+            <wp:positionH relativeFrom="column">
+              <wp:posOffset>-72390</wp:posOffset>
+            </wp:positionH>
+            <wp:positionV relativeFrom="paragraph">
+              <wp:posOffset>652145</wp:posOffset>
+            </wp:positionV>
+            <wp:extent cx="3372485" cy="1780540"/>
+            <wp:effectExtent l="0" t="0" r="0" b="0"/>
+            <wp:wrapSquare wrapText="bothSides"/>
+            <wp:docPr id="4" name="Picture 4" descr="C:\Users\Scott\Desktop\menu-android.png"/>
+            <wp:cNvGraphicFramePr>
+              <a:graphicFrameLocks xmlns:a="http://schemas.openxmlformats.org/drawingml/2006/main" noChangeAspect="1"/>
+            </wp:cNvGraphicFramePr>
+            <a:graphic xmlns:a="http://schemas.openxmlformats.org/drawingml/2006/main">
+              <a:graphicData uri="http://schemas.openxmlformats.org/drawingml/2006/picture">
+                <pic:pic xmlns:pic="http://schemas.openxmlformats.org/drawingml/2006/picture">
+                  <pic:nvPicPr>
+                    <pic:cNvPr id="0" name="Picture 4" descr="C:\Users\Scott\Desktop\menu-android.png"/>
+                    <pic:cNvPicPr>
+                      <a:picLocks noChangeAspect="1" noChangeArrowheads="1"/>
+                    </pic:cNvPicPr>
+                  </pic:nvPicPr>
+                  <pic:blipFill>
+                    <a:blip r:embed="rId11">
+                      <a:extLst>
+                        <a:ext uri="{28A0092B-C50C-407E-A947-70E740481C1C}">
+                          <a14:useLocalDpi xmlns:a14="http://schemas.microsoft.com/office/drawing/2010/main" val="0"/>
+                        </a:ext>
+                      </a:extLst>
+                    </a:blip>
+                    <a:srcRect/>
+                    <a:stretch>
+                      <a:fillRect/>
+                    </a:stretch>
+                  </pic:blipFill>
+                  <pic:spPr bwMode="auto">
+                    <a:xfrm>
+                      <a:off x="0" y="0"/>
+                      <a:ext cx="3372485" cy="1780540"/>
+                    </a:xfrm>
+                    <a:prstGeom prst="rect">
+                      <a:avLst/>
+                    </a:prstGeom>
+                    <a:noFill/>
+                    <a:ln>
+                      <a:noFill/>
+                    </a:ln>
+                  </pic:spPr>
+                </pic:pic>
+              </a:graphicData>
+            </a:graphic>
+            <wp14:sizeRelH relativeFrom="page">
+              <wp14:pctWidth>0</wp14:pctWidth>
+            </wp14:sizeRelH>
+            <wp14:sizeRelV relativeFrom="page">
+              <wp14:pctHeight>0</wp14:pctHeight>
+            </wp14:sizeRelV>
+          </wp:anchor>
+        </w:drawing>
+      </w:r>
       <w:r>
         <w:t>By pressing the menu button at this screen, the user also has the option to upload all forms currently saved to the device by pressing the “Upload All Forms” option. This feature will only work when the device is connected to Wi-Fi, and be sure to ask if the forms are ready for upload.</w:t>
-      </w:r>
-    </w:p>
-    <w:p>
-      <w:pPr>
-        <w:ind w:firstLine="720"/>
-        <w:jc w:val="center"/>
-        <w:rPr>
-          <w:color w:val="FF0000"/>
-        </w:rPr>
-      </w:pPr>
-      <w:r>
-        <w:rPr>
-          <w:color w:val="FF0000"/>
-        </w:rPr>
-        <w:t>[</w:t>
-      </w:r>
-      <w:proofErr w:type="gramStart"/>
-      <w:r>
-        <w:rPr>
-          <w:color w:val="FF0000"/>
-        </w:rPr>
-        <w:t>screenshot</w:t>
-      </w:r>
-      <w:proofErr w:type="gramEnd"/>
-      <w:r>
-        <w:rPr>
-          <w:color w:val="FF0000"/>
-        </w:rPr>
-        <w:t xml:space="preserve"> showing upload all menu]</w:t>
       </w:r>
     </w:p>
     <w:p>
@@ -3219,8 +3001,8 @@
       <w:bookmarkEnd w:id="6"/>
     </w:p>
     <w:sectPr>
-      <w:headerReference w:type="default" r:id="rId9"/>
-      <w:footerReference w:type="default" r:id="rId10"/>
+      <w:headerReference w:type="default" r:id="rId12"/>
+      <w:footerReference w:type="default" r:id="rId13"/>
       <w:pgSz w:w="12240" w:h="15840"/>
       <w:pgMar w:top="1440" w:right="1440" w:bottom="1440" w:left="1440" w:header="720" w:footer="720" w:gutter="0"/>
       <w:pgNumType w:start="0"/>
@@ -4528,7 +4310,7 @@
 </file>
 
 <file path=customXml/itemProps2.xml><?xml version="1.0" encoding="utf-8"?>
-<ds:datastoreItem xmlns:ds="http://schemas.openxmlformats.org/officeDocument/2006/customXml" ds:itemID="{7AF50846-703A-450E-BA76-B6A8F0040069}">
+<ds:datastoreItem xmlns:ds="http://schemas.openxmlformats.org/officeDocument/2006/customXml" ds:itemID="{2F674F30-BF25-44F6-A21C-16D9719CA7D0}">
   <ds:schemaRefs>
     <ds:schemaRef ds:uri="http://schemas.openxmlformats.org/officeDocument/2006/bibliography"/>
   </ds:schemaRefs>

</xml_diff>

<commit_message>
Uploading recent changes to the Android App User Manual. Waiting for First Screen to finish.
</commit_message>
<xml_diff>
--- a/Documentation/Android App User Manual.docx
+++ b/Documentation/Android App User Manual.docx
@@ -1140,7 +1140,21 @@
                                       <w:rPr>
                                         <w:color w:val="4E5B6F" w:themeColor="text2"/>
                                       </w:rPr>
-                                      <w:t>This manual is designed to assist the users of the Habitat Offline Survey Tool’s Android application. This will include initializing the application, using the application and interfacing the surveys with Microsoft Sharepoint.</w:t>
+                                      <w:t xml:space="preserve">This manual is designed to assist the users of the Habitat Offline Survey Tool’s Android application. This will include initializing the application, using the application and interfacing the surveys with Microsoft </w:t>
+                                    </w:r>
+                                    <w:proofErr w:type="spellStart"/>
+                                    <w:r>
+                                      <w:rPr>
+                                        <w:color w:val="4E5B6F" w:themeColor="text2"/>
+                                      </w:rPr>
+                                      <w:t>Sharepoint</w:t>
+                                    </w:r>
+                                    <w:proofErr w:type="spellEnd"/>
+                                    <w:r>
+                                      <w:rPr>
+                                        <w:color w:val="4E5B6F" w:themeColor="text2"/>
+                                      </w:rPr>
+                                      <w:t>.</w:t>
                                     </w:r>
                                   </w:p>
                                 </w:sdtContent>
@@ -1203,27 +1217,7 @@
                                   <w:sz w:val="40"/>
                                   <w:szCs w:val="40"/>
                                 </w:rPr>
-                                <w:t xml:space="preserve">Cody Delorme, Ryan </w:t>
-                              </w:r>
-                              <w:proofErr w:type="spellStart"/>
-                              <w:r>
-                                <w:rPr>
-                                  <w:rFonts w:asciiTheme="majorHAnsi" w:eastAsiaTheme="majorEastAsia" w:hAnsiTheme="majorHAnsi" w:cstheme="majorBidi"/>
-                                  <w:color w:val="4E5B6F" w:themeColor="text2"/>
-                                  <w:sz w:val="40"/>
-                                  <w:szCs w:val="40"/>
-                                </w:rPr>
-                                <w:t>Vanek</w:t>
-                              </w:r>
-                              <w:proofErr w:type="spellEnd"/>
-                              <w:r>
-                                <w:rPr>
-                                  <w:rFonts w:asciiTheme="majorHAnsi" w:eastAsiaTheme="majorEastAsia" w:hAnsiTheme="majorHAnsi" w:cstheme="majorBidi"/>
-                                  <w:color w:val="4E5B6F" w:themeColor="text2"/>
-                                  <w:sz w:val="40"/>
-                                  <w:szCs w:val="40"/>
-                                </w:rPr>
-                                <w:t xml:space="preserve">, Samuel Adams, </w:t>
+                                <w:t xml:space="preserve">Cody Delorme, Ryan Vanek, Samuel Adams, </w:t>
                               </w:r>
                               <w:r>
                                 <w:rPr>
@@ -1644,7 +1638,7 @@
           <w:r>
             <w:fldChar w:fldCharType="separate"/>
           </w:r>
-          <w:hyperlink w:anchor="_Toc352317564" w:history="1">
+          <w:hyperlink w:anchor="_Toc353903727" w:history="1">
             <w:r>
               <w:rPr>
                 <w:rStyle w:val="Hyperlink"/>
@@ -1671,7 +1665,7 @@
                 <w:noProof/>
                 <w:webHidden/>
               </w:rPr>
-              <w:instrText xml:space="preserve"> PAGEREF _Toc352317564 \h </w:instrText>
+              <w:instrText xml:space="preserve"> PAGEREF _Toc353903727 \h </w:instrText>
             </w:r>
             <w:r>
               <w:rPr>
@@ -1713,13 +1707,13 @@
               <w:noProof/>
             </w:rPr>
           </w:pPr>
-          <w:hyperlink w:anchor="_Toc352317565" w:history="1">
+          <w:hyperlink w:anchor="_Toc353903728" w:history="1">
             <w:r>
               <w:rPr>
                 <w:rStyle w:val="Hyperlink"/>
                 <w:noProof/>
               </w:rPr>
-              <w:t>Application Overview</w:t>
+              <w:t>Application Overview and Login</w:t>
             </w:r>
             <w:r>
               <w:rPr>
@@ -1740,7 +1734,7 @@
                 <w:noProof/>
                 <w:webHidden/>
               </w:rPr>
-              <w:instrText xml:space="preserve"> PAGEREF _Toc352317565 \h </w:instrText>
+              <w:instrText xml:space="preserve"> PAGEREF _Toc353903728 \h </w:instrText>
             </w:r>
             <w:r>
               <w:rPr>
@@ -1782,7 +1776,7 @@
               <w:noProof/>
             </w:rPr>
           </w:pPr>
-          <w:hyperlink w:anchor="_Toc352317566" w:history="1">
+          <w:hyperlink w:anchor="_Toc353903729" w:history="1">
             <w:r>
               <w:rPr>
                 <w:rStyle w:val="Hyperlink"/>
@@ -1809,7 +1803,7 @@
                 <w:noProof/>
                 <w:webHidden/>
               </w:rPr>
-              <w:instrText xml:space="preserve"> PAGEREF _Toc352317566 \h </w:instrText>
+              <w:instrText xml:space="preserve"> PAGEREF _Toc353903729 \h </w:instrText>
             </w:r>
             <w:r>
               <w:rPr>
@@ -1851,7 +1845,7 @@
               <w:noProof/>
             </w:rPr>
           </w:pPr>
-          <w:hyperlink w:anchor="_Toc352317567" w:history="1">
+          <w:hyperlink w:anchor="_Toc353903730" w:history="1">
             <w:r>
               <w:rPr>
                 <w:rStyle w:val="Hyperlink"/>
@@ -1878,7 +1872,7 @@
                 <w:noProof/>
                 <w:webHidden/>
               </w:rPr>
-              <w:instrText xml:space="preserve"> PAGEREF _Toc352317567 \h </w:instrText>
+              <w:instrText xml:space="preserve"> PAGEREF _Toc353903730 \h </w:instrText>
             </w:r>
             <w:r>
               <w:rPr>
@@ -1898,7 +1892,283 @@
                 <w:noProof/>
                 <w:webHidden/>
               </w:rPr>
-              <w:t>4</w:t>
+              <w:t>5</w:t>
+            </w:r>
+            <w:r>
+              <w:rPr>
+                <w:noProof/>
+                <w:webHidden/>
+              </w:rPr>
+              <w:fldChar w:fldCharType="end"/>
+            </w:r>
+          </w:hyperlink>
+        </w:p>
+        <w:p>
+          <w:pPr>
+            <w:pStyle w:val="TOC3"/>
+            <w:tabs>
+              <w:tab w:val="right" w:leader="dot" w:pos="9350"/>
+            </w:tabs>
+            <w:rPr>
+              <w:rFonts w:eastAsiaTheme="minorEastAsia"/>
+              <w:noProof/>
+            </w:rPr>
+          </w:pPr>
+          <w:hyperlink w:anchor="_Toc353903731" w:history="1">
+            <w:r>
+              <w:rPr>
+                <w:rStyle w:val="Hyperlink"/>
+                <w:noProof/>
+              </w:rPr>
+              <w:t>Short Answer Questions</w:t>
+            </w:r>
+            <w:r>
+              <w:rPr>
+                <w:noProof/>
+                <w:webHidden/>
+              </w:rPr>
+              <w:tab/>
+            </w:r>
+            <w:r>
+              <w:rPr>
+                <w:noProof/>
+                <w:webHidden/>
+              </w:rPr>
+              <w:fldChar w:fldCharType="begin"/>
+            </w:r>
+            <w:r>
+              <w:rPr>
+                <w:noProof/>
+                <w:webHidden/>
+              </w:rPr>
+              <w:instrText xml:space="preserve"> PAGEREF _Toc353903731 \h </w:instrText>
+            </w:r>
+            <w:r>
+              <w:rPr>
+                <w:noProof/>
+                <w:webHidden/>
+              </w:rPr>
+            </w:r>
+            <w:r>
+              <w:rPr>
+                <w:noProof/>
+                <w:webHidden/>
+              </w:rPr>
+              <w:fldChar w:fldCharType="separate"/>
+            </w:r>
+            <w:r>
+              <w:rPr>
+                <w:noProof/>
+                <w:webHidden/>
+              </w:rPr>
+              <w:t>5</w:t>
+            </w:r>
+            <w:r>
+              <w:rPr>
+                <w:noProof/>
+                <w:webHidden/>
+              </w:rPr>
+              <w:fldChar w:fldCharType="end"/>
+            </w:r>
+          </w:hyperlink>
+        </w:p>
+        <w:p>
+          <w:pPr>
+            <w:pStyle w:val="TOC3"/>
+            <w:tabs>
+              <w:tab w:val="right" w:leader="dot" w:pos="9350"/>
+            </w:tabs>
+            <w:rPr>
+              <w:rFonts w:eastAsiaTheme="minorEastAsia"/>
+              <w:noProof/>
+            </w:rPr>
+          </w:pPr>
+          <w:hyperlink w:anchor="_Toc353903732" w:history="1">
+            <w:r>
+              <w:rPr>
+                <w:rStyle w:val="Hyperlink"/>
+                <w:noProof/>
+              </w:rPr>
+              <w:t>Choice Questions</w:t>
+            </w:r>
+            <w:r>
+              <w:rPr>
+                <w:noProof/>
+                <w:webHidden/>
+              </w:rPr>
+              <w:tab/>
+            </w:r>
+            <w:r>
+              <w:rPr>
+                <w:noProof/>
+                <w:webHidden/>
+              </w:rPr>
+              <w:fldChar w:fldCharType="begin"/>
+            </w:r>
+            <w:r>
+              <w:rPr>
+                <w:noProof/>
+                <w:webHidden/>
+              </w:rPr>
+              <w:instrText xml:space="preserve"> PAGEREF _Toc353903732 \h </w:instrText>
+            </w:r>
+            <w:r>
+              <w:rPr>
+                <w:noProof/>
+                <w:webHidden/>
+              </w:rPr>
+            </w:r>
+            <w:r>
+              <w:rPr>
+                <w:noProof/>
+                <w:webHidden/>
+              </w:rPr>
+              <w:fldChar w:fldCharType="separate"/>
+            </w:r>
+            <w:r>
+              <w:rPr>
+                <w:noProof/>
+                <w:webHidden/>
+              </w:rPr>
+              <w:t>6</w:t>
+            </w:r>
+            <w:r>
+              <w:rPr>
+                <w:noProof/>
+                <w:webHidden/>
+              </w:rPr>
+              <w:fldChar w:fldCharType="end"/>
+            </w:r>
+          </w:hyperlink>
+        </w:p>
+        <w:p>
+          <w:pPr>
+            <w:pStyle w:val="TOC3"/>
+            <w:tabs>
+              <w:tab w:val="right" w:leader="dot" w:pos="9350"/>
+            </w:tabs>
+            <w:rPr>
+              <w:rFonts w:eastAsiaTheme="minorEastAsia"/>
+              <w:noProof/>
+            </w:rPr>
+          </w:pPr>
+          <w:hyperlink w:anchor="_Toc353903733" w:history="1">
+            <w:r>
+              <w:rPr>
+                <w:rStyle w:val="Hyperlink"/>
+                <w:noProof/>
+              </w:rPr>
+              <w:t>Likert Scale Questions</w:t>
+            </w:r>
+            <w:r>
+              <w:rPr>
+                <w:noProof/>
+                <w:webHidden/>
+              </w:rPr>
+              <w:tab/>
+            </w:r>
+            <w:r>
+              <w:rPr>
+                <w:noProof/>
+                <w:webHidden/>
+              </w:rPr>
+              <w:fldChar w:fldCharType="begin"/>
+            </w:r>
+            <w:r>
+              <w:rPr>
+                <w:noProof/>
+                <w:webHidden/>
+              </w:rPr>
+              <w:instrText xml:space="preserve"> PAGEREF _Toc353903733 \h </w:instrText>
+            </w:r>
+            <w:r>
+              <w:rPr>
+                <w:noProof/>
+                <w:webHidden/>
+              </w:rPr>
+            </w:r>
+            <w:r>
+              <w:rPr>
+                <w:noProof/>
+                <w:webHidden/>
+              </w:rPr>
+              <w:fldChar w:fldCharType="separate"/>
+            </w:r>
+            <w:r>
+              <w:rPr>
+                <w:noProof/>
+                <w:webHidden/>
+              </w:rPr>
+              <w:t>7</w:t>
+            </w:r>
+            <w:r>
+              <w:rPr>
+                <w:noProof/>
+                <w:webHidden/>
+              </w:rPr>
+              <w:fldChar w:fldCharType="end"/>
+            </w:r>
+          </w:hyperlink>
+        </w:p>
+        <w:p>
+          <w:pPr>
+            <w:pStyle w:val="TOC3"/>
+            <w:tabs>
+              <w:tab w:val="right" w:leader="dot" w:pos="9350"/>
+            </w:tabs>
+            <w:rPr>
+              <w:rFonts w:eastAsiaTheme="minorEastAsia"/>
+              <w:noProof/>
+            </w:rPr>
+          </w:pPr>
+          <w:hyperlink w:anchor="_Toc353903734" w:history="1">
+            <w:r>
+              <w:rPr>
+                <w:rStyle w:val="Hyperlink"/>
+                <w:noProof/>
+              </w:rPr>
+              <w:t>Using the Form Editing Screen</w:t>
+            </w:r>
+            <w:r>
+              <w:rPr>
+                <w:noProof/>
+                <w:webHidden/>
+              </w:rPr>
+              <w:tab/>
+            </w:r>
+            <w:r>
+              <w:rPr>
+                <w:noProof/>
+                <w:webHidden/>
+              </w:rPr>
+              <w:fldChar w:fldCharType="begin"/>
+            </w:r>
+            <w:r>
+              <w:rPr>
+                <w:noProof/>
+                <w:webHidden/>
+              </w:rPr>
+              <w:instrText xml:space="preserve"> PAGEREF _Toc353903734 \h </w:instrText>
+            </w:r>
+            <w:r>
+              <w:rPr>
+                <w:noProof/>
+                <w:webHidden/>
+              </w:rPr>
+            </w:r>
+            <w:r>
+              <w:rPr>
+                <w:noProof/>
+                <w:webHidden/>
+              </w:rPr>
+              <w:fldChar w:fldCharType="separate"/>
+            </w:r>
+            <w:r>
+              <w:rPr>
+                <w:noProof/>
+                <w:webHidden/>
+              </w:rPr>
+              <w:t>7</w:t>
             </w:r>
             <w:r>
               <w:rPr>
@@ -1920,7 +2190,7 @@
               <w:noProof/>
             </w:rPr>
           </w:pPr>
-          <w:hyperlink w:anchor="_Toc352317568" w:history="1">
+          <w:hyperlink w:anchor="_Toc353903735" w:history="1">
             <w:r>
               <w:rPr>
                 <w:rStyle w:val="Hyperlink"/>
@@ -1947,7 +2217,7 @@
                 <w:noProof/>
                 <w:webHidden/>
               </w:rPr>
-              <w:instrText xml:space="preserve"> PAGEREF _Toc352317568 \h </w:instrText>
+              <w:instrText xml:space="preserve"> PAGEREF _Toc353903735 \h </w:instrText>
             </w:r>
             <w:r>
               <w:rPr>
@@ -1967,7 +2237,7 @@
                 <w:noProof/>
                 <w:webHidden/>
               </w:rPr>
-              <w:t>5</w:t>
+              <w:t>8</w:t>
             </w:r>
             <w:r>
               <w:rPr>
@@ -1989,7 +2259,7 @@
               <w:noProof/>
             </w:rPr>
           </w:pPr>
-          <w:hyperlink w:anchor="_Toc352317569" w:history="1">
+          <w:hyperlink w:anchor="_Toc353903736" w:history="1">
             <w:r>
               <w:rPr>
                 <w:rStyle w:val="Hyperlink"/>
@@ -2016,7 +2286,7 @@
                 <w:noProof/>
                 <w:webHidden/>
               </w:rPr>
-              <w:instrText xml:space="preserve"> PAGEREF _Toc352317569 \h </w:instrText>
+              <w:instrText xml:space="preserve"> PAGEREF _Toc353903736 \h </w:instrText>
             </w:r>
             <w:r>
               <w:rPr>
@@ -2036,7 +2306,7 @@
                 <w:noProof/>
                 <w:webHidden/>
               </w:rPr>
-              <w:t>6</w:t>
+              <w:t>9</w:t>
             </w:r>
             <w:r>
               <w:rPr>
@@ -2063,17 +2333,19 @@
       <w:r>
         <w:br w:type="page"/>
       </w:r>
+      <w:bookmarkStart w:id="0" w:name="_GoBack"/>
+      <w:bookmarkEnd w:id="0"/>
     </w:p>
     <w:p>
       <w:pPr>
         <w:pStyle w:val="Heading1"/>
       </w:pPr>
-      <w:bookmarkStart w:id="0" w:name="_Toc352317564"/>
+      <w:bookmarkStart w:id="1" w:name="_Toc353903727"/>
       <w:r>
         <w:lastRenderedPageBreak/>
         <w:t>Introduction</w:t>
       </w:r>
-      <w:bookmarkEnd w:id="0"/>
+      <w:bookmarkEnd w:id="1"/>
     </w:p>
     <w:p>
       <w:r>
@@ -2103,16 +2375,14 @@
       <w:pPr>
         <w:pStyle w:val="Heading1"/>
       </w:pPr>
-      <w:bookmarkStart w:id="1" w:name="_Toc352317565"/>
+      <w:bookmarkStart w:id="2" w:name="_Toc353903728"/>
       <w:r>
         <w:lastRenderedPageBreak/>
         <w:t>Application Overview</w:t>
       </w:r>
-      <w:bookmarkEnd w:id="1"/>
       <w:r>
         <w:t xml:space="preserve"> and Login</w:t>
       </w:r>
-      <w:bookmarkStart w:id="2" w:name="_GoBack"/>
       <w:bookmarkEnd w:id="2"/>
     </w:p>
     <w:p>
@@ -2125,16 +2395,14 @@
     </w:p>
     <w:p>
       <w:pPr>
-        <w:pStyle w:val="Heading2"/>
         <w:jc w:val="center"/>
       </w:pPr>
-      <w:bookmarkStart w:id="3" w:name="_Toc352317566"/>
       <w:r>
         <w:rPr>
           <w:noProof/>
         </w:rPr>
         <w:drawing>
-          <wp:inline distT="0" distB="0" distL="0" distR="0">
+          <wp:inline distT="0" distB="0" distL="0" distR="0" wp14:anchorId="676692B1" wp14:editId="65167BD2">
             <wp:extent cx="2332554" cy="4144488"/>
             <wp:effectExtent l="0" t="0" r="0" b="8890"/>
             <wp:docPr id="1" name="Picture 1" descr="C:\Users\Scott\Desktop\Screenshot_2013-04-14-19-58-02.png"/>
@@ -2187,6 +2455,7 @@
       <w:pPr>
         <w:pStyle w:val="Heading2"/>
       </w:pPr>
+      <w:bookmarkStart w:id="3" w:name="_Toc353903729"/>
       <w:r>
         <w:t>Form Selection Screen</w:t>
       </w:r>
@@ -2224,8 +2493,16 @@
         <w:rPr>
           <w:color w:val="FF0000"/>
         </w:rPr>
-        <w:t>[screenshot</w:t>
-      </w:r>
+        <w:t>[</w:t>
+      </w:r>
+      <w:proofErr w:type="gramStart"/>
+      <w:r>
+        <w:rPr>
+          <w:color w:val="FF0000"/>
+        </w:rPr>
+        <w:t>screenshot</w:t>
+      </w:r>
+      <w:proofErr w:type="gramEnd"/>
       <w:r>
         <w:rPr>
           <w:color w:val="FF0000"/>
@@ -2391,8 +2668,16 @@
         <w:rPr>
           <w:color w:val="FF0000"/>
         </w:rPr>
-        <w:t>[screenshot</w:t>
-      </w:r>
+        <w:t>[</w:t>
+      </w:r>
+      <w:proofErr w:type="gramStart"/>
+      <w:r>
+        <w:rPr>
+          <w:color w:val="FF0000"/>
+        </w:rPr>
+        <w:t>screenshot</w:t>
+      </w:r>
+      <w:proofErr w:type="gramEnd"/>
       <w:r>
         <w:rPr>
           <w:color w:val="FF0000"/>
@@ -2439,8 +2724,16 @@
         <w:rPr>
           <w:color w:val="FF0000"/>
         </w:rPr>
-        <w:t>[screenshot</w:t>
-      </w:r>
+        <w:t>[</w:t>
+      </w:r>
+      <w:proofErr w:type="gramStart"/>
+      <w:r>
+        <w:rPr>
+          <w:color w:val="FF0000"/>
+        </w:rPr>
+        <w:t>screenshot</w:t>
+      </w:r>
+      <w:proofErr w:type="gramEnd"/>
       <w:r>
         <w:rPr>
           <w:color w:val="FF0000"/>
@@ -2480,8 +2773,16 @@
         <w:rPr>
           <w:color w:val="FF0000"/>
         </w:rPr>
-        <w:t>[screenshot</w:t>
-      </w:r>
+        <w:t>[</w:t>
+      </w:r>
+      <w:proofErr w:type="gramStart"/>
+      <w:r>
+        <w:rPr>
+          <w:color w:val="FF0000"/>
+        </w:rPr>
+        <w:t>screenshot</w:t>
+      </w:r>
+      <w:proofErr w:type="gramEnd"/>
       <w:r>
         <w:rPr>
           <w:color w:val="FF0000"/>
@@ -2521,7 +2822,21 @@
         <w:rPr>
           <w:color w:val="FF0000"/>
         </w:rPr>
-        <w:t>[screenshot showing upload all menu]</w:t>
+        <w:t>[</w:t>
+      </w:r>
+      <w:proofErr w:type="gramStart"/>
+      <w:r>
+        <w:rPr>
+          <w:color w:val="FF0000"/>
+        </w:rPr>
+        <w:t>screenshot</w:t>
+      </w:r>
+      <w:proofErr w:type="gramEnd"/>
+      <w:r>
+        <w:rPr>
+          <w:color w:val="FF0000"/>
+        </w:rPr>
+        <w:t xml:space="preserve"> showing upload all menu]</w:t>
       </w:r>
     </w:p>
     <w:p>
@@ -2531,7 +2846,7 @@
       <w:r>
         <w:br w:type="page"/>
       </w:r>
-      <w:bookmarkStart w:id="4" w:name="_Toc352317567"/>
+      <w:bookmarkStart w:id="4" w:name="_Toc353903730"/>
       <w:r>
         <w:lastRenderedPageBreak/>
         <w:t>Form Editing Screen</w:t>
@@ -2539,140 +2854,522 @@
       <w:bookmarkEnd w:id="4"/>
     </w:p>
     <w:p>
+      <w:r>
+        <w:rPr>
+          <w:noProof/>
+        </w:rPr>
+        <w:drawing>
+          <wp:anchor distT="0" distB="0" distL="114300" distR="114300" simplePos="0" relativeHeight="251666432" behindDoc="0" locked="0" layoutInCell="1" allowOverlap="1" wp14:anchorId="59FA3CDB" wp14:editId="6FFD92BE">
+            <wp:simplePos x="0" y="0"/>
+            <wp:positionH relativeFrom="column">
+              <wp:posOffset>4037330</wp:posOffset>
+            </wp:positionH>
+            <wp:positionV relativeFrom="paragraph">
+              <wp:posOffset>-232410</wp:posOffset>
+            </wp:positionV>
+            <wp:extent cx="2006600" cy="3566160"/>
+            <wp:effectExtent l="0" t="0" r="0" b="0"/>
+            <wp:wrapSquare wrapText="bothSides"/>
+            <wp:docPr id="11" name="Picture 11" descr="C:\Users\Scott\Documents\My Dropbox\Camera Uploads\2013-04-16 19.23.19.png"/>
+            <wp:cNvGraphicFramePr>
+              <a:graphicFrameLocks xmlns:a="http://schemas.openxmlformats.org/drawingml/2006/main" noChangeAspect="1"/>
+            </wp:cNvGraphicFramePr>
+            <a:graphic xmlns:a="http://schemas.openxmlformats.org/drawingml/2006/main">
+              <a:graphicData uri="http://schemas.openxmlformats.org/drawingml/2006/picture">
+                <pic:pic xmlns:pic="http://schemas.openxmlformats.org/drawingml/2006/picture">
+                  <pic:nvPicPr>
+                    <pic:cNvPr id="0" name="Picture 7" descr="C:\Users\Scott\Documents\My Dropbox\Camera Uploads\2013-04-16 19.23.19.png"/>
+                    <pic:cNvPicPr>
+                      <a:picLocks noChangeAspect="1" noChangeArrowheads="1"/>
+                    </pic:cNvPicPr>
+                  </pic:nvPicPr>
+                  <pic:blipFill>
+                    <a:blip r:embed="rId10" cstate="print">
+                      <a:extLst>
+                        <a:ext uri="{28A0092B-C50C-407E-A947-70E740481C1C}">
+                          <a14:useLocalDpi xmlns:a14="http://schemas.microsoft.com/office/drawing/2010/main" val="0"/>
+                        </a:ext>
+                      </a:extLst>
+                    </a:blip>
+                    <a:srcRect/>
+                    <a:stretch>
+                      <a:fillRect/>
+                    </a:stretch>
+                  </pic:blipFill>
+                  <pic:spPr bwMode="auto">
+                    <a:xfrm>
+                      <a:off x="0" y="0"/>
+                      <a:ext cx="2006600" cy="3566160"/>
+                    </a:xfrm>
+                    <a:prstGeom prst="rect">
+                      <a:avLst/>
+                    </a:prstGeom>
+                    <a:noFill/>
+                    <a:ln>
+                      <a:noFill/>
+                    </a:ln>
+                  </pic:spPr>
+                </pic:pic>
+              </a:graphicData>
+            </a:graphic>
+            <wp14:sizeRelH relativeFrom="page">
+              <wp14:pctWidth>0</wp14:pctWidth>
+            </wp14:sizeRelH>
+            <wp14:sizeRelV relativeFrom="page">
+              <wp14:pctHeight>0</wp14:pctHeight>
+            </wp14:sizeRelV>
+          </wp:anchor>
+        </w:drawing>
+      </w:r>
+      <w:r>
+        <w:tab/>
+        <w:t xml:space="preserve">When the user reaches the Form Editing Screen, they have successfully created a new form, or began editing an already existing form. The way that this screen will look will vary based on what sort of question is being asked. There are only three types of questions in the Application: Short Text Answer Questions, Single and Multiple Choice Questions, and </w:t>
+      </w:r>
+      <w:proofErr w:type="spellStart"/>
+      <w:r>
+        <w:t>Likert</w:t>
+      </w:r>
+      <w:proofErr w:type="spellEnd"/>
+      <w:r>
+        <w:t xml:space="preserve"> Scale Questions.</w:t>
+      </w:r>
+    </w:p>
+    <w:p>
       <w:pPr>
-        <w:rPr>
-          <w:color w:val="FF0000"/>
-        </w:rPr>
+        <w:pStyle w:val="Heading3"/>
       </w:pPr>
-      <w:r>
+      <w:bookmarkStart w:id="5" w:name="_Toc353903731"/>
+      <w:r>
+        <w:t>Short Answer Questions</w:t>
+      </w:r>
+      <w:bookmarkEnd w:id="5"/>
+    </w:p>
+    <w:p>
+      <w:r>
+        <w:rPr>
+          <w:color w:val="FF0000"/>
+        </w:rPr>
         <w:tab/>
-        <w:t>When the user reaches the Form Editing Screen, they have successfully created a new form, or began editing an already existing form. The way that this screen will look will vary based on what sort of question is being asked. There are only three types of questions in the Application: Short Text Answer Questions, Single and Multiple Choice Questions, and Likert Scale Questions.</w:t>
-      </w:r>
-    </w:p>
-    <w:p>
-      <w:r>
-        <w:rPr>
-          <w:color w:val="FF0000"/>
-        </w:rPr>
-        <w:tab/>
       </w:r>
       <w:r>
         <w:t>First type of question is</w:t>
       </w:r>
       <w:r>
-        <w:t xml:space="preserve"> a Short Text Answer. To answer this type of question, simply tap on the provided space for an answer, and type in a response using the android keyboard. Some short answer questions require a date, and will supply a </w:t>
-      </w:r>
-      <w:r>
-        <w:t>calendar</w:t>
-      </w:r>
-      <w:r>
-        <w:t xml:space="preserve"> spinner instead of a keyboard.</w:t>
+        <w:t xml:space="preserve"> a Short Text Answer. To answer this type of question, simply tap on the provided space for an answer, and type in a response using the android keyboard.</w:t>
       </w:r>
     </w:p>
     <w:p>
       <w:pPr>
         <w:jc w:val="center"/>
-        <w:rPr>
-          <w:color w:val="FF0000"/>
-        </w:rPr>
       </w:pPr>
-      <w:r>
-        <w:rPr>
-          <w:color w:val="FF0000"/>
-        </w:rPr>
-        <w:t>[screenshot of filling out a short answer &amp; a date question]</w:t>
-      </w:r>
-    </w:p>
-    <w:p>
-      <w:r>
-        <w:tab/>
-        <w:t>Second type of question is</w:t>
-      </w:r>
-      <w:r>
-        <w:t xml:space="preserve"> a Single or Multiple choice questions. These two questions are associated together because they are answered similarly. For single choice questions, only one choice can be chosen per question, and is shown by circular check boxes. For multiple choice questions, multiple choices can be chosen per question, and is shown by square check boxes.  </w:t>
-      </w:r>
     </w:p>
     <w:p>
       <w:pPr>
         <w:jc w:val="center"/>
-        <w:rPr>
-          <w:color w:val="FF0000"/>
-        </w:rPr>
       </w:pPr>
-      <w:r>
-        <w:tab/>
-      </w:r>
-      <w:r>
-        <w:rPr>
-          <w:color w:val="FF0000"/>
-        </w:rPr>
-        <w:t>[screenshot showing single and multiple choice side by side]</w:t>
-      </w:r>
-    </w:p>
-    <w:p>
-      <w:r>
-        <w:tab/>
-        <w:t xml:space="preserve">These questions can also have a choice of “Other”. If “Other” is one of the selected choices for a question, a small text box will appear next to it, to provide details about the choice. </w:t>
-      </w:r>
     </w:p>
     <w:p>
       <w:pPr>
         <w:jc w:val="center"/>
-        <w:rPr>
-          <w:color w:val="FF0000"/>
-        </w:rPr>
       </w:pPr>
-      <w:r>
-        <w:rPr>
-          <w:color w:val="FF0000"/>
-        </w:rPr>
-        <w:t>[screenshot showing the choice of other.]</w:t>
-      </w:r>
-    </w:p>
-    <w:p>
-      <w:r>
-        <w:tab/>
-        <w:t>Last type of question is</w:t>
-      </w:r>
-      <w:r>
-        <w:t xml:space="preserve"> the Likert Scale questions, or more informally, Rating Questions. These questions are similar to Single choice questions, but the possible answers are on a scale. To answer this type of question, simply select the choice that closest resembles your personal answer.</w:t>
-      </w:r>
     </w:p>
     <w:p>
       <w:pPr>
         <w:jc w:val="center"/>
-        <w:rPr>
-          <w:color w:val="FF0000"/>
-        </w:rPr>
       </w:pPr>
-      <w:r>
-        <w:rPr>
-          <w:color w:val="FF0000"/>
-        </w:rPr>
-        <w:t>[screenshot showing the Likert Scale Question]</w:t>
-      </w:r>
     </w:p>
     <w:p>
       <w:pPr>
         <w:ind w:firstLine="720"/>
       </w:pPr>
       <w:r>
-        <w:t>For each question, a Help icon may appear in the upper right to give the user additional details or background information about the question. If one of these icons appear on a question, be sure to tap the icon if you need any additional details. After pressing the help icon, a pop-up will display showing the help text. Simply press close to return to the question.</w:t>
+        <w:t>Some short answer questions require a date, and will supply a calendar spinner instead of a keyboard.</w:t>
       </w:r>
     </w:p>
     <w:p>
       <w:pPr>
         <w:jc w:val="center"/>
-        <w:rPr>
-          <w:color w:val="FF0000"/>
-        </w:rPr>
       </w:pPr>
       <w:r>
         <w:rPr>
-          <w:color w:val="FF0000"/>
-        </w:rPr>
-        <w:t>[screenshot showing the Help icon and Help Popup]</w:t>
-      </w:r>
+          <w:noProof/>
+        </w:rPr>
+        <w:drawing>
+          <wp:inline distT="0" distB="0" distL="0" distR="0" wp14:anchorId="31FC2D91" wp14:editId="326CF190">
+            <wp:extent cx="2054431" cy="3515616"/>
+            <wp:effectExtent l="0" t="0" r="3175" b="8890"/>
+            <wp:docPr id="5" name="Picture 5" descr="C:\Users\Scott\Documents\My Dropbox\Camera Uploads\2013-04-15 19.43.45.png"/>
+            <wp:cNvGraphicFramePr>
+              <a:graphicFrameLocks xmlns:a="http://schemas.openxmlformats.org/drawingml/2006/main" noChangeAspect="1"/>
+            </wp:cNvGraphicFramePr>
+            <a:graphic xmlns:a="http://schemas.openxmlformats.org/drawingml/2006/main">
+              <a:graphicData uri="http://schemas.openxmlformats.org/drawingml/2006/picture">
+                <pic:pic xmlns:pic="http://schemas.openxmlformats.org/drawingml/2006/picture">
+                  <pic:nvPicPr>
+                    <pic:cNvPr id="0" name="Picture 2" descr="C:\Users\Scott\Documents\My Dropbox\Camera Uploads\2013-04-15 19.43.45.png"/>
+                    <pic:cNvPicPr>
+                      <a:picLocks noChangeAspect="1" noChangeArrowheads="1"/>
+                    </pic:cNvPicPr>
+                  </pic:nvPicPr>
+                  <pic:blipFill>
+                    <a:blip r:embed="rId11" cstate="print">
+                      <a:extLst>
+                        <a:ext uri="{28A0092B-C50C-407E-A947-70E740481C1C}">
+                          <a14:useLocalDpi xmlns:a14="http://schemas.microsoft.com/office/drawing/2010/main" val="0"/>
+                        </a:ext>
+                      </a:extLst>
+                    </a:blip>
+                    <a:srcRect/>
+                    <a:stretch>
+                      <a:fillRect/>
+                    </a:stretch>
+                  </pic:blipFill>
+                  <pic:spPr bwMode="auto">
+                    <a:xfrm>
+                      <a:off x="0" y="0"/>
+                      <a:ext cx="2066258" cy="3535855"/>
+                    </a:xfrm>
+                    <a:prstGeom prst="rect">
+                      <a:avLst/>
+                    </a:prstGeom>
+                    <a:noFill/>
+                    <a:ln>
+                      <a:noFill/>
+                    </a:ln>
+                  </pic:spPr>
+                </pic:pic>
+              </a:graphicData>
+            </a:graphic>
+          </wp:inline>
+        </w:drawing>
+      </w:r>
+      <w:r>
+        <w:t xml:space="preserve">      </w:t>
+      </w:r>
+      <w:r>
+        <w:rPr>
+          <w:noProof/>
+        </w:rPr>
+        <w:drawing>
+          <wp:inline distT="0" distB="0" distL="0" distR="0" wp14:anchorId="6810DB08" wp14:editId="69AFB2F9">
+            <wp:extent cx="2097228" cy="3525708"/>
+            <wp:effectExtent l="0" t="0" r="0" b="0"/>
+            <wp:docPr id="6" name="Picture 6" descr="C:\Users\Scott\Documents\My Dropbox\Camera Uploads\2013-04-15 19.43.48.png"/>
+            <wp:cNvGraphicFramePr>
+              <a:graphicFrameLocks xmlns:a="http://schemas.openxmlformats.org/drawingml/2006/main" noChangeAspect="1"/>
+            </wp:cNvGraphicFramePr>
+            <a:graphic xmlns:a="http://schemas.openxmlformats.org/drawingml/2006/main">
+              <a:graphicData uri="http://schemas.openxmlformats.org/drawingml/2006/picture">
+                <pic:pic xmlns:pic="http://schemas.openxmlformats.org/drawingml/2006/picture">
+                  <pic:nvPicPr>
+                    <pic:cNvPr id="0" name="Picture 3" descr="C:\Users\Scott\Documents\My Dropbox\Camera Uploads\2013-04-15 19.43.48.png"/>
+                    <pic:cNvPicPr>
+                      <a:picLocks noChangeAspect="1" noChangeArrowheads="1"/>
+                    </pic:cNvPicPr>
+                  </pic:nvPicPr>
+                  <pic:blipFill>
+                    <a:blip r:embed="rId12" cstate="print">
+                      <a:extLst>
+                        <a:ext uri="{28A0092B-C50C-407E-A947-70E740481C1C}">
+                          <a14:useLocalDpi xmlns:a14="http://schemas.microsoft.com/office/drawing/2010/main" val="0"/>
+                        </a:ext>
+                      </a:extLst>
+                    </a:blip>
+                    <a:srcRect/>
+                    <a:stretch>
+                      <a:fillRect/>
+                    </a:stretch>
+                  </pic:blipFill>
+                  <pic:spPr bwMode="auto">
+                    <a:xfrm>
+                      <a:off x="0" y="0"/>
+                      <a:ext cx="2097228" cy="3525708"/>
+                    </a:xfrm>
+                    <a:prstGeom prst="rect">
+                      <a:avLst/>
+                    </a:prstGeom>
+                    <a:noFill/>
+                    <a:ln>
+                      <a:noFill/>
+                    </a:ln>
+                  </pic:spPr>
+                </pic:pic>
+              </a:graphicData>
+            </a:graphic>
+          </wp:inline>
+        </w:drawing>
+      </w:r>
+    </w:p>
+    <w:p>
+      <w:r>
+        <w:tab/>
+      </w:r>
+    </w:p>
+    <w:p>
+      <w:pPr>
+        <w:pStyle w:val="Heading3"/>
+      </w:pPr>
+      <w:bookmarkStart w:id="6" w:name="_Toc353903732"/>
+      <w:r>
+        <w:lastRenderedPageBreak/>
+        <w:t>Choice Questions</w:t>
+      </w:r>
+      <w:bookmarkEnd w:id="6"/>
+    </w:p>
+    <w:p>
+      <w:pPr>
+        <w:ind w:firstLine="720"/>
+      </w:pPr>
+      <w:r>
+        <w:t>The s</w:t>
+      </w:r>
+      <w:r>
+        <w:t>econd type of question is</w:t>
+      </w:r>
+      <w:r>
+        <w:t xml:space="preserve"> a Single or Multiple choice questions. These two questions are associated together because they are answered similarly. For single choice questions, only one choice can be chosen per question, and is shown by circular check boxes. For multiple choice questions, multiple choices can be chosen per question, and is shown by square check boxes.  </w:t>
+      </w:r>
+    </w:p>
+    <w:p>
+      <w:pPr>
+        <w:jc w:val="center"/>
+        <w:rPr>
+          <w:color w:val="FF0000"/>
+        </w:rPr>
+      </w:pPr>
+      <w:r>
+        <w:rPr>
+          <w:noProof/>
+          <w:color w:val="FF0000"/>
+        </w:rPr>
+        <w:drawing>
+          <wp:inline distT="0" distB="0" distL="0" distR="0">
+            <wp:extent cx="2065212" cy="3669475"/>
+            <wp:effectExtent l="0" t="0" r="0" b="7620"/>
+            <wp:docPr id="7" name="Picture 7" descr="C:\Users\Scott\Documents\My Dropbox\Camera Uploads\2013-04-15 19.42.57.png"/>
+            <wp:cNvGraphicFramePr>
+              <a:graphicFrameLocks xmlns:a="http://schemas.openxmlformats.org/drawingml/2006/main" noChangeAspect="1"/>
+            </wp:cNvGraphicFramePr>
+            <a:graphic xmlns:a="http://schemas.openxmlformats.org/drawingml/2006/main">
+              <a:graphicData uri="http://schemas.openxmlformats.org/drawingml/2006/picture">
+                <pic:pic xmlns:pic="http://schemas.openxmlformats.org/drawingml/2006/picture">
+                  <pic:nvPicPr>
+                    <pic:cNvPr id="0" name="Picture 4" descr="C:\Users\Scott\Documents\My Dropbox\Camera Uploads\2013-04-15 19.42.57.png"/>
+                    <pic:cNvPicPr>
+                      <a:picLocks noChangeAspect="1" noChangeArrowheads="1"/>
+                    </pic:cNvPicPr>
+                  </pic:nvPicPr>
+                  <pic:blipFill>
+                    <a:blip r:embed="rId13" cstate="print">
+                      <a:extLst>
+                        <a:ext uri="{28A0092B-C50C-407E-A947-70E740481C1C}">
+                          <a14:useLocalDpi xmlns:a14="http://schemas.microsoft.com/office/drawing/2010/main" val="0"/>
+                        </a:ext>
+                      </a:extLst>
+                    </a:blip>
+                    <a:srcRect/>
+                    <a:stretch>
+                      <a:fillRect/>
+                    </a:stretch>
+                  </pic:blipFill>
+                  <pic:spPr bwMode="auto">
+                    <a:xfrm>
+                      <a:off x="0" y="0"/>
+                      <a:ext cx="2065351" cy="3669723"/>
+                    </a:xfrm>
+                    <a:prstGeom prst="rect">
+                      <a:avLst/>
+                    </a:prstGeom>
+                    <a:noFill/>
+                    <a:ln>
+                      <a:noFill/>
+                    </a:ln>
+                  </pic:spPr>
+                </pic:pic>
+              </a:graphicData>
+            </a:graphic>
+          </wp:inline>
+        </w:drawing>
+      </w:r>
+      <w:r>
+        <w:rPr>
+          <w:color w:val="FF0000"/>
+        </w:rPr>
+        <w:t xml:space="preserve">      </w:t>
+      </w:r>
+      <w:r>
+        <w:rPr>
+          <w:noProof/>
+          <w:color w:val="FF0000"/>
+        </w:rPr>
+        <w:drawing>
+          <wp:inline distT="0" distB="0" distL="0" distR="0">
+            <wp:extent cx="2065213" cy="3669476"/>
+            <wp:effectExtent l="0" t="0" r="0" b="7620"/>
+            <wp:docPr id="8" name="Picture 8" descr="C:\Users\Scott\Documents\My Dropbox\Camera Uploads\2013-04-15 19.43.21.png"/>
+            <wp:cNvGraphicFramePr>
+              <a:graphicFrameLocks xmlns:a="http://schemas.openxmlformats.org/drawingml/2006/main" noChangeAspect="1"/>
+            </wp:cNvGraphicFramePr>
+            <a:graphic xmlns:a="http://schemas.openxmlformats.org/drawingml/2006/main">
+              <a:graphicData uri="http://schemas.openxmlformats.org/drawingml/2006/picture">
+                <pic:pic xmlns:pic="http://schemas.openxmlformats.org/drawingml/2006/picture">
+                  <pic:nvPicPr>
+                    <pic:cNvPr id="0" name="Picture 5" descr="C:\Users\Scott\Documents\My Dropbox\Camera Uploads\2013-04-15 19.43.21.png"/>
+                    <pic:cNvPicPr>
+                      <a:picLocks noChangeAspect="1" noChangeArrowheads="1"/>
+                    </pic:cNvPicPr>
+                  </pic:nvPicPr>
+                  <pic:blipFill>
+                    <a:blip r:embed="rId14" cstate="print">
+                      <a:extLst>
+                        <a:ext uri="{28A0092B-C50C-407E-A947-70E740481C1C}">
+                          <a14:useLocalDpi xmlns:a14="http://schemas.microsoft.com/office/drawing/2010/main" val="0"/>
+                        </a:ext>
+                      </a:extLst>
+                    </a:blip>
+                    <a:srcRect/>
+                    <a:stretch>
+                      <a:fillRect/>
+                    </a:stretch>
+                  </pic:blipFill>
+                  <pic:spPr bwMode="auto">
+                    <a:xfrm>
+                      <a:off x="0" y="0"/>
+                      <a:ext cx="2065353" cy="3669724"/>
+                    </a:xfrm>
+                    <a:prstGeom prst="rect">
+                      <a:avLst/>
+                    </a:prstGeom>
+                    <a:noFill/>
+                    <a:ln>
+                      <a:noFill/>
+                    </a:ln>
+                  </pic:spPr>
+                </pic:pic>
+              </a:graphicData>
+            </a:graphic>
+          </wp:inline>
+        </w:drawing>
+      </w:r>
+    </w:p>
+    <w:p>
+      <w:r>
+        <w:tab/>
+        <w:t xml:space="preserve">These questions can also have a choice of “Other”. If “Other” is one of the selected choices for a question, a small text box will appear next to it, to provide details about the choice. </w:t>
+      </w:r>
+    </w:p>
+    <w:p>
+      <w:r>
+        <w:tab/>
+      </w:r>
+    </w:p>
+    <w:p>
+      <w:r>
+        <w:br w:type="page"/>
+      </w:r>
+    </w:p>
+    <w:p>
+      <w:pPr>
+        <w:pStyle w:val="Heading3"/>
+      </w:pPr>
+      <w:bookmarkStart w:id="7" w:name="_Toc353903733"/>
+      <w:proofErr w:type="spellStart"/>
+      <w:r>
+        <w:lastRenderedPageBreak/>
+        <w:t>Likert</w:t>
+      </w:r>
+      <w:proofErr w:type="spellEnd"/>
+      <w:r>
+        <w:t xml:space="preserve"> Scale Questions</w:t>
+      </w:r>
+      <w:bookmarkEnd w:id="7"/>
+    </w:p>
+    <w:p>
+      <w:pPr>
+        <w:ind w:firstLine="720"/>
+      </w:pPr>
+      <w:r>
+        <w:t>Last type of question is</w:t>
+      </w:r>
+      <w:r>
+        <w:t xml:space="preserve"> the </w:t>
+      </w:r>
+      <w:proofErr w:type="spellStart"/>
+      <w:r>
+        <w:t>Likert</w:t>
+      </w:r>
+      <w:proofErr w:type="spellEnd"/>
+      <w:r>
+        <w:t xml:space="preserve"> Scale questions, or more informally, Rating Questions. These questions are similar to Single choice questions, but the possible answers are on a scale. To answer this type of question, simply select the choice that closest resembles your personal answer.</w:t>
+      </w:r>
+    </w:p>
+    <w:p>
+      <w:pPr>
+        <w:jc w:val="center"/>
+      </w:pPr>
+      <w:r>
+        <w:rPr>
+          <w:noProof/>
+        </w:rPr>
+        <w:drawing>
+          <wp:inline distT="0" distB="0" distL="0" distR="0" wp14:anchorId="4F9A5673" wp14:editId="6EF36A04">
+            <wp:extent cx="1802620" cy="3202900"/>
+            <wp:effectExtent l="0" t="0" r="7620" b="0"/>
+            <wp:docPr id="9" name="Picture 9" descr="C:\Users\Scott\Documents\My Dropbox\Camera Uploads\2013-04-16 19.18.56.png"/>
+            <wp:cNvGraphicFramePr>
+              <a:graphicFrameLocks xmlns:a="http://schemas.openxmlformats.org/drawingml/2006/main" noChangeAspect="1"/>
+            </wp:cNvGraphicFramePr>
+            <a:graphic xmlns:a="http://schemas.openxmlformats.org/drawingml/2006/main">
+              <a:graphicData uri="http://schemas.openxmlformats.org/drawingml/2006/picture">
+                <pic:pic xmlns:pic="http://schemas.openxmlformats.org/drawingml/2006/picture">
+                  <pic:nvPicPr>
+                    <pic:cNvPr id="0" name="Picture 6" descr="C:\Users\Scott\Documents\My Dropbox\Camera Uploads\2013-04-16 19.18.56.png"/>
+                    <pic:cNvPicPr>
+                      <a:picLocks noChangeAspect="1" noChangeArrowheads="1"/>
+                    </pic:cNvPicPr>
+                  </pic:nvPicPr>
+                  <pic:blipFill>
+                    <a:blip r:embed="rId15" cstate="print">
+                      <a:extLst>
+                        <a:ext uri="{28A0092B-C50C-407E-A947-70E740481C1C}">
+                          <a14:useLocalDpi xmlns:a14="http://schemas.microsoft.com/office/drawing/2010/main" val="0"/>
+                        </a:ext>
+                      </a:extLst>
+                    </a:blip>
+                    <a:srcRect/>
+                    <a:stretch>
+                      <a:fillRect/>
+                    </a:stretch>
+                  </pic:blipFill>
+                  <pic:spPr bwMode="auto">
+                    <a:xfrm>
+                      <a:off x="0" y="0"/>
+                      <a:ext cx="1806987" cy="3210660"/>
+                    </a:xfrm>
+                    <a:prstGeom prst="rect">
+                      <a:avLst/>
+                    </a:prstGeom>
+                    <a:noFill/>
+                    <a:ln>
+                      <a:noFill/>
+                    </a:ln>
+                  </pic:spPr>
+                </pic:pic>
+              </a:graphicData>
+            </a:graphic>
+          </wp:inline>
+        </w:drawing>
+      </w:r>
+    </w:p>
+    <w:p>
+      <w:pPr>
+        <w:pStyle w:val="Heading3"/>
+      </w:pPr>
+      <w:bookmarkStart w:id="8" w:name="_Toc353903734"/>
+      <w:r>
+        <w:t>Using the Form Editing Screen</w:t>
+      </w:r>
+      <w:bookmarkEnd w:id="8"/>
     </w:p>
     <w:p>
       <w:pPr>
@@ -2694,11 +3391,13 @@
     <w:p>
       <w:r>
         <w:tab/>
-        <w:t xml:space="preserve">After each question is answered, the App will automatically save your answers in case of an accident. When the form is completed to the best of the user’s ability, the auto-save will ensure that the form is saved on the device, and the user can choose to return to the Form Selection screen to fill out </w:t>
-      </w:r>
-      <w:r>
-        <w:lastRenderedPageBreak/>
-        <w:t>more forms by pressing the home button, or to move to the Submit and Delete</w:t>
+        <w:t>After each question is answered, the App will automatically save your answers in case of an accident. When the form is completed to the best of the user’s ability, the auto-save will ensure that the form is saved on the device, and the user can choose to ret</w:t>
+      </w:r>
+      <w:r>
+        <w:t>urn to the Form Selection menu</w:t>
+      </w:r>
+      <w:r>
+        <w:t xml:space="preserve"> to fill out more forms by pressing the home button, or to move to the Submit and Delete</w:t>
       </w:r>
       <w:r>
         <w:t xml:space="preserve"> s</w:t>
@@ -2714,14 +3413,7 @@
           <w:color w:val="FF0000"/>
         </w:rPr>
       </w:pPr>
-      <w:r>
-        <w:rPr>
-          <w:color w:val="FF0000"/>
-        </w:rPr>
-        <w:t>[Screenshot of the home and Submit buttons]</w:t>
-      </w:r>
-    </w:p>
-    <w:p/>
+    </w:p>
     <w:p>
       <w:pPr>
         <w:rPr>
@@ -2741,7 +3433,7 @@
       <w:pPr>
         <w:pStyle w:val="Heading2"/>
       </w:pPr>
-      <w:bookmarkStart w:id="5" w:name="_Toc352317568"/>
+      <w:bookmarkStart w:id="9" w:name="_Toc353903735"/>
       <w:r>
         <w:rPr>
           <w:noProof/>
@@ -2774,7 +3466,7 @@
                     </pic:cNvPicPr>
                   </pic:nvPicPr>
                   <pic:blipFill>
-                    <a:blip r:embed="rId10" cstate="print">
+                    <a:blip r:embed="rId16" cstate="print">
                       <a:extLst>
                         <a:ext uri="{28A0092B-C50C-407E-A947-70E740481C1C}">
                           <a14:useLocalDpi xmlns:a14="http://schemas.microsoft.com/office/drawing/2010/main" val="0"/>
@@ -2814,7 +3506,7 @@
       <w:r>
         <w:t>Submit, Delete and Save Screen</w:t>
       </w:r>
-      <w:bookmarkEnd w:id="5"/>
+      <w:bookmarkEnd w:id="9"/>
     </w:p>
     <w:p>
       <w:r>
@@ -2890,7 +3582,15 @@
         <w:tab/>
       </w:r>
       <w:r>
-        <w:t>After the user presses Delete, a pop-up will display confirming if the form is meant to be deleted. If the user is unsure, they may choose to still Keep the form. Otherwise, they may choose Discard and remove the form permanently from the device.</w:t>
+        <w:t xml:space="preserve">After the user presses Delete, a pop-up will display confirming if the form is meant to be deleted. If the user is unsure, they may choose to still </w:t>
+      </w:r>
+      <w:proofErr w:type="gramStart"/>
+      <w:r>
+        <w:t>Keep</w:t>
+      </w:r>
+      <w:proofErr w:type="gramEnd"/>
+      <w:r>
+        <w:t xml:space="preserve"> the form. Otherwise, they may choose Discard and remove the form permanently from the device.</w:t>
       </w:r>
     </w:p>
     <w:p>
@@ -2928,7 +3628,7 @@
                     </pic:cNvPicPr>
                   </pic:nvPicPr>
                   <pic:blipFill>
-                    <a:blip r:embed="rId11">
+                    <a:blip r:embed="rId17">
                       <a:extLst>
                         <a:ext uri="{28A0092B-C50C-407E-A947-70E740481C1C}">
                           <a14:useLocalDpi xmlns:a14="http://schemas.microsoft.com/office/drawing/2010/main" val="0"/>
@@ -2993,16 +3693,16 @@
       <w:pPr>
         <w:pStyle w:val="Heading1"/>
       </w:pPr>
-      <w:bookmarkStart w:id="6" w:name="_Toc352317569"/>
+      <w:bookmarkStart w:id="10" w:name="_Toc353903736"/>
       <w:r>
         <w:lastRenderedPageBreak/>
         <w:t>Frequently Asked Questions</w:t>
       </w:r>
-      <w:bookmarkEnd w:id="6"/>
+      <w:bookmarkEnd w:id="10"/>
     </w:p>
     <w:sectPr>
-      <w:headerReference w:type="default" r:id="rId12"/>
-      <w:footerReference w:type="default" r:id="rId13"/>
+      <w:headerReference w:type="default" r:id="rId18"/>
+      <w:footerReference w:type="default" r:id="rId19"/>
       <w:pgSz w:w="12240" w:h="15840"/>
       <w:pgMar w:top="1440" w:right="1440" w:bottom="1440" w:left="1440" w:header="720" w:footer="720" w:gutter="0"/>
       <w:pgNumType w:start="0"/>
@@ -3073,7 +3773,7 @@
           <w:rPr>
             <w:noProof/>
           </w:rPr>
-          <w:t>3</w:t>
+          <w:t>5</w:t>
         </w:r>
         <w:r>
           <w:rPr>
@@ -3372,6 +4072,28 @@
       <w:szCs w:val="26"/>
     </w:rPr>
   </w:style>
+  <w:style w:type="paragraph" w:styleId="Heading3">
+    <w:name w:val="heading 3"/>
+    <w:basedOn w:val="Normal"/>
+    <w:next w:val="Normal"/>
+    <w:link w:val="Heading3Char"/>
+    <w:uiPriority w:val="9"/>
+    <w:unhideWhenUsed/>
+    <w:qFormat/>
+    <w:rsid w:val="00F04D7B"/>
+    <w:pPr>
+      <w:keepNext/>
+      <w:keepLines/>
+      <w:spacing w:before="200" w:after="0"/>
+      <w:outlineLvl w:val="2"/>
+    </w:pPr>
+    <w:rPr>
+      <w:rFonts w:asciiTheme="majorHAnsi" w:eastAsiaTheme="majorEastAsia" w:hAnsiTheme="majorHAnsi" w:cstheme="majorBidi"/>
+      <w:b/>
+      <w:bCs/>
+      <w:color w:val="90D655" w:themeColor="accent1"/>
+    </w:rPr>
+  </w:style>
   <w:style w:type="character" w:default="1" w:styleId="DefaultParagraphFont">
     <w:name w:val="Default Paragraph Font"/>
     <w:uiPriority w:val="1"/>
@@ -3578,6 +4300,32 @@
     <w:pPr>
       <w:spacing w:after="100"/>
       <w:ind w:left="220"/>
+    </w:pPr>
+  </w:style>
+  <w:style w:type="character" w:customStyle="1" w:styleId="Heading3Char">
+    <w:name w:val="Heading 3 Char"/>
+    <w:basedOn w:val="DefaultParagraphFont"/>
+    <w:link w:val="Heading3"/>
+    <w:uiPriority w:val="9"/>
+    <w:rsid w:val="00F04D7B"/>
+    <w:rPr>
+      <w:rFonts w:asciiTheme="majorHAnsi" w:eastAsiaTheme="majorEastAsia" w:hAnsiTheme="majorHAnsi" w:cstheme="majorBidi"/>
+      <w:b/>
+      <w:bCs/>
+      <w:color w:val="90D655" w:themeColor="accent1"/>
+    </w:rPr>
+  </w:style>
+  <w:style w:type="paragraph" w:styleId="TOC3">
+    <w:name w:val="toc 3"/>
+    <w:basedOn w:val="Normal"/>
+    <w:next w:val="Normal"/>
+    <w:autoRedefine/>
+    <w:uiPriority w:val="39"/>
+    <w:unhideWhenUsed/>
+    <w:rsid w:val="00C53F66"/>
+    <w:pPr>
+      <w:spacing w:after="100"/>
+      <w:ind w:left="440"/>
     </w:pPr>
   </w:style>
 </w:styles>
@@ -3790,6 +4538,28 @@
       <w:szCs w:val="26"/>
     </w:rPr>
   </w:style>
+  <w:style w:type="paragraph" w:styleId="Heading3">
+    <w:name w:val="heading 3"/>
+    <w:basedOn w:val="Normal"/>
+    <w:next w:val="Normal"/>
+    <w:link w:val="Heading3Char"/>
+    <w:uiPriority w:val="9"/>
+    <w:unhideWhenUsed/>
+    <w:qFormat/>
+    <w:rsid w:val="00F04D7B"/>
+    <w:pPr>
+      <w:keepNext/>
+      <w:keepLines/>
+      <w:spacing w:before="200" w:after="0"/>
+      <w:outlineLvl w:val="2"/>
+    </w:pPr>
+    <w:rPr>
+      <w:rFonts w:asciiTheme="majorHAnsi" w:eastAsiaTheme="majorEastAsia" w:hAnsiTheme="majorHAnsi" w:cstheme="majorBidi"/>
+      <w:b/>
+      <w:bCs/>
+      <w:color w:val="90D655" w:themeColor="accent1"/>
+    </w:rPr>
+  </w:style>
   <w:style w:type="character" w:default="1" w:styleId="DefaultParagraphFont">
     <w:name w:val="Default Paragraph Font"/>
     <w:uiPriority w:val="1"/>
@@ -3996,6 +4766,32 @@
     <w:pPr>
       <w:spacing w:after="100"/>
       <w:ind w:left="220"/>
+    </w:pPr>
+  </w:style>
+  <w:style w:type="character" w:customStyle="1" w:styleId="Heading3Char">
+    <w:name w:val="Heading 3 Char"/>
+    <w:basedOn w:val="DefaultParagraphFont"/>
+    <w:link w:val="Heading3"/>
+    <w:uiPriority w:val="9"/>
+    <w:rsid w:val="00F04D7B"/>
+    <w:rPr>
+      <w:rFonts w:asciiTheme="majorHAnsi" w:eastAsiaTheme="majorEastAsia" w:hAnsiTheme="majorHAnsi" w:cstheme="majorBidi"/>
+      <w:b/>
+      <w:bCs/>
+      <w:color w:val="90D655" w:themeColor="accent1"/>
+    </w:rPr>
+  </w:style>
+  <w:style w:type="paragraph" w:styleId="TOC3">
+    <w:name w:val="toc 3"/>
+    <w:basedOn w:val="Normal"/>
+    <w:next w:val="Normal"/>
+    <w:autoRedefine/>
+    <w:uiPriority w:val="39"/>
+    <w:unhideWhenUsed/>
+    <w:rsid w:val="00C53F66"/>
+    <w:pPr>
+      <w:spacing w:after="100"/>
+      <w:ind w:left="440"/>
     </w:pPr>
   </w:style>
 </w:styles>
@@ -4310,7 +5106,7 @@
 </file>
 
 <file path=customXml/itemProps2.xml><?xml version="1.0" encoding="utf-8"?>
-<ds:datastoreItem xmlns:ds="http://schemas.openxmlformats.org/officeDocument/2006/customXml" ds:itemID="{2F674F30-BF25-44F6-A21C-16D9719CA7D0}">
+<ds:datastoreItem xmlns:ds="http://schemas.openxmlformats.org/officeDocument/2006/customXml" ds:itemID="{9DF5A090-1E8D-4F30-A807-82E01694DEC4}">
   <ds:schemaRefs>
     <ds:schemaRef ds:uri="http://schemas.openxmlformats.org/officeDocument/2006/bibliography"/>
   </ds:schemaRefs>

</xml_diff>

<commit_message>
Final Draft of Android Application guide uploaded. As well as some more changes for the Activity testing.
I can't get UIThread testing to work. at all. So Im focusing on the basic forms of activity testing. Uploading more complete testing files tonight.
</commit_message>
<xml_diff>
--- a/Documentation/Android App User Manual.docx
+++ b/Documentation/Android App User Manual.docx
@@ -10,7 +10,6 @@
           <w:docPartUnique/>
         </w:docPartObj>
       </w:sdtPr>
-      <w:sdtEndPr/>
       <w:sdtContent>
         <w:p>
           <w:r>
@@ -132,7 +131,6 @@
                                   <w:dataBinding w:prefixMappings="xmlns:ns0='http://schemas.openxmlformats.org/package/2006/metadata/core-properties' xmlns:ns1='http://purl.org/dc/elements/1.1/'" w:xpath="/ns0:coreProperties[1]/ns1:title[1]" w:storeItemID="{6C3C8BC8-F283-45AE-878A-BAB7291924A1}"/>
                                   <w:text/>
                                 </w:sdtPr>
-                                <w:sdtEndPr/>
                                 <w:sdtContent>
                                   <w:p>
                                     <w:pPr>
@@ -315,7 +313,6 @@
                             <w:dataBinding w:prefixMappings="xmlns:ns0='http://schemas.openxmlformats.org/package/2006/metadata/core-properties' xmlns:ns1='http://purl.org/dc/elements/1.1/'" w:xpath="/ns0:coreProperties[1]/ns1:title[1]" w:storeItemID="{6C3C8BC8-F283-45AE-878A-BAB7291924A1}"/>
                             <w:text/>
                           </w:sdtPr>
-                          <w:sdtEndPr/>
                           <w:sdtContent>
                             <w:p>
                               <w:pPr>
@@ -521,7 +518,6 @@
                                   <w:dataBinding w:prefixMappings="xmlns:ns0='http://schemas.openxmlformats.org/officeDocument/2006/extended-properties'" w:xpath="/ns0:Properties[1]/ns0:Company[1]" w:storeItemID="{6668398D-A668-4E3E-A5EB-62B293D839F1}"/>
                                   <w:text/>
                                 </w:sdtPr>
-                                <w:sdtEndPr/>
                                 <w:sdtContent>
                                   <w:p>
                                     <w:pPr>
@@ -566,7 +562,6 @@
                                   <w:dataBinding w:prefixMappings="xmlns:ns0='http://schemas.microsoft.com/office/2006/coverPageProps'" w:xpath="/ns0:CoverPageProperties[1]/ns0:CompanyAddress[1]" w:storeItemID="{55AF091B-3C7A-41E3-B477-F2FDAA23CFDA}"/>
                                   <w:text w:multiLine="1"/>
                                 </w:sdtPr>
-                                <w:sdtEndPr/>
                                 <w:sdtContent>
                                   <w:p>
                                     <w:pPr>
@@ -611,7 +606,6 @@
                                   <w:dataBinding w:prefixMappings="xmlns:ns0='http://schemas.microsoft.com/office/2006/coverPageProps'" w:xpath="/ns0:CoverPageProperties[1]/ns0:CompanyPhone[1]" w:storeItemID="{55AF091B-3C7A-41E3-B477-F2FDAA23CFDA}"/>
                                   <w:text/>
                                 </w:sdtPr>
-                                <w:sdtEndPr/>
                                 <w:sdtContent>
                                   <w:p>
                                     <w:pPr>
@@ -656,7 +650,6 @@
                                   <w:dataBinding w:prefixMappings="xmlns:ns0='http://schemas.microsoft.com/office/2006/coverPageProps'" w:xpath="/ns0:CoverPageProperties[1]/ns0:CompanyFax[1]" w:storeItemID="{55AF091B-3C7A-41E3-B477-F2FDAA23CFDA}"/>
                                   <w:text/>
                                 </w:sdtPr>
-                                <w:sdtEndPr/>
                                 <w:sdtContent>
                                   <w:p>
                                     <w:pPr>
@@ -705,7 +698,6 @@
                                     <w:calendar w:val="gregorian"/>
                                   </w:date>
                                 </w:sdtPr>
-                                <w:sdtEndPr/>
                                 <w:sdtContent>
                                   <w:p>
                                     <w:pPr>
@@ -778,7 +770,6 @@
                             <w:dataBinding w:prefixMappings="xmlns:ns0='http://schemas.openxmlformats.org/officeDocument/2006/extended-properties'" w:xpath="/ns0:Properties[1]/ns0:Company[1]" w:storeItemID="{6668398D-A668-4E3E-A5EB-62B293D839F1}"/>
                             <w:text/>
                           </w:sdtPr>
-                          <w:sdtEndPr/>
                           <w:sdtContent>
                             <w:p>
                               <w:pPr>
@@ -823,7 +814,6 @@
                             <w:dataBinding w:prefixMappings="xmlns:ns0='http://schemas.microsoft.com/office/2006/coverPageProps'" w:xpath="/ns0:CoverPageProperties[1]/ns0:CompanyAddress[1]" w:storeItemID="{55AF091B-3C7A-41E3-B477-F2FDAA23CFDA}"/>
                             <w:text w:multiLine="1"/>
                           </w:sdtPr>
-                          <w:sdtEndPr/>
                           <w:sdtContent>
                             <w:p>
                               <w:pPr>
@@ -868,7 +858,6 @@
                             <w:dataBinding w:prefixMappings="xmlns:ns0='http://schemas.microsoft.com/office/2006/coverPageProps'" w:xpath="/ns0:CoverPageProperties[1]/ns0:CompanyPhone[1]" w:storeItemID="{55AF091B-3C7A-41E3-B477-F2FDAA23CFDA}"/>
                             <w:text/>
                           </w:sdtPr>
-                          <w:sdtEndPr/>
                           <w:sdtContent>
                             <w:p>
                               <w:pPr>
@@ -913,7 +902,6 @@
                             <w:dataBinding w:prefixMappings="xmlns:ns0='http://schemas.microsoft.com/office/2006/coverPageProps'" w:xpath="/ns0:CoverPageProperties[1]/ns0:CompanyFax[1]" w:storeItemID="{55AF091B-3C7A-41E3-B477-F2FDAA23CFDA}"/>
                             <w:text/>
                           </w:sdtPr>
-                          <w:sdtEndPr/>
                           <w:sdtContent>
                             <w:p>
                               <w:pPr>
@@ -962,7 +950,6 @@
                               <w:calendar w:val="gregorian"/>
                             </w:date>
                           </w:sdtPr>
-                          <w:sdtEndPr/>
                           <w:sdtContent>
                             <w:p>
                               <w:pPr>
@@ -1084,7 +1071,6 @@
                                   <w:dataBinding w:prefixMappings="xmlns:ns0='http://schemas.openxmlformats.org/package/2006/metadata/core-properties' xmlns:ns1='http://purl.org/dc/elements/1.1/'" w:xpath="/ns0:coreProperties[1]/ns1:creator[1]" w:storeItemID="{6C3C8BC8-F283-45AE-878A-BAB7291924A1}"/>
                                   <w:text/>
                                 </w:sdtPr>
-                                <w:sdtEndPr/>
                                 <w:sdtContent>
                                   <w:p>
                                     <w:pPr>
@@ -1127,7 +1113,6 @@
                                   <w:dataBinding w:prefixMappings="xmlns:ns0='http://schemas.microsoft.com/office/2006/coverPageProps'" w:xpath="/ns0:CoverPageProperties[1]/ns0:Abstract[1]" w:storeItemID="{55AF091B-3C7A-41E3-B477-F2FDAA23CFDA}"/>
                                   <w:text/>
                                 </w:sdtPr>
-                                <w:sdtEndPr/>
                                 <w:sdtContent>
                                   <w:p>
                                     <w:pPr>
@@ -1198,7 +1183,6 @@
                             <w:dataBinding w:prefixMappings="xmlns:ns0='http://schemas.openxmlformats.org/package/2006/metadata/core-properties' xmlns:ns1='http://purl.org/dc/elements/1.1/'" w:xpath="/ns0:coreProperties[1]/ns1:creator[1]" w:storeItemID="{6C3C8BC8-F283-45AE-878A-BAB7291924A1}"/>
                             <w:text/>
                           </w:sdtPr>
-                          <w:sdtEndPr/>
                           <w:sdtContent>
                             <w:p>
                               <w:pPr>
@@ -1241,7 +1225,6 @@
                             <w:dataBinding w:prefixMappings="xmlns:ns0='http://schemas.microsoft.com/office/2006/coverPageProps'" w:xpath="/ns0:CoverPageProperties[1]/ns0:Abstract[1]" w:storeItemID="{55AF091B-3C7A-41E3-B477-F2FDAA23CFDA}"/>
                             <w:text/>
                           </w:sdtPr>
-                          <w:sdtEndPr/>
                           <w:sdtContent>
                             <w:p>
                               <w:pPr>
@@ -1638,7 +1621,7 @@
           <w:r>
             <w:fldChar w:fldCharType="separate"/>
           </w:r>
-          <w:hyperlink w:anchor="_Toc353903727" w:history="1">
+          <w:hyperlink w:anchor="_Toc353918520" w:history="1">
             <w:r>
               <w:rPr>
                 <w:rStyle w:val="Hyperlink"/>
@@ -1665,7 +1648,7 @@
                 <w:noProof/>
                 <w:webHidden/>
               </w:rPr>
-              <w:instrText xml:space="preserve"> PAGEREF _Toc353903727 \h </w:instrText>
+              <w:instrText xml:space="preserve"> PAGEREF _Toc353918520 \h </w:instrText>
             </w:r>
             <w:r>
               <w:rPr>
@@ -1707,7 +1690,7 @@
               <w:noProof/>
             </w:rPr>
           </w:pPr>
-          <w:hyperlink w:anchor="_Toc353903728" w:history="1">
+          <w:hyperlink w:anchor="_Toc353918521" w:history="1">
             <w:r>
               <w:rPr>
                 <w:rStyle w:val="Hyperlink"/>
@@ -1734,7 +1717,7 @@
                 <w:noProof/>
                 <w:webHidden/>
               </w:rPr>
-              <w:instrText xml:space="preserve"> PAGEREF _Toc353903728 \h </w:instrText>
+              <w:instrText xml:space="preserve"> PAGEREF _Toc353918521 \h </w:instrText>
             </w:r>
             <w:r>
               <w:rPr>
@@ -1776,7 +1759,7 @@
               <w:noProof/>
             </w:rPr>
           </w:pPr>
-          <w:hyperlink w:anchor="_Toc353903729" w:history="1">
+          <w:hyperlink w:anchor="_Toc353918522" w:history="1">
             <w:r>
               <w:rPr>
                 <w:rStyle w:val="Hyperlink"/>
@@ -1803,7 +1786,7 @@
                 <w:noProof/>
                 <w:webHidden/>
               </w:rPr>
-              <w:instrText xml:space="preserve"> PAGEREF _Toc353903729 \h </w:instrText>
+              <w:instrText xml:space="preserve"> PAGEREF _Toc353918522 \h </w:instrText>
             </w:r>
             <w:r>
               <w:rPr>
@@ -1845,7 +1828,7 @@
               <w:noProof/>
             </w:rPr>
           </w:pPr>
-          <w:hyperlink w:anchor="_Toc353903730" w:history="1">
+          <w:hyperlink w:anchor="_Toc353918523" w:history="1">
             <w:r>
               <w:rPr>
                 <w:rStyle w:val="Hyperlink"/>
@@ -1872,7 +1855,7 @@
                 <w:noProof/>
                 <w:webHidden/>
               </w:rPr>
-              <w:instrText xml:space="preserve"> PAGEREF _Toc353903730 \h </w:instrText>
+              <w:instrText xml:space="preserve"> PAGEREF _Toc353918523 \h </w:instrText>
             </w:r>
             <w:r>
               <w:rPr>
@@ -1892,7 +1875,7 @@
                 <w:noProof/>
                 <w:webHidden/>
               </w:rPr>
-              <w:t>5</w:t>
+              <w:t>4</w:t>
             </w:r>
             <w:r>
               <w:rPr>
@@ -1914,7 +1897,7 @@
               <w:noProof/>
             </w:rPr>
           </w:pPr>
-          <w:hyperlink w:anchor="_Toc353903731" w:history="1">
+          <w:hyperlink w:anchor="_Toc353918524" w:history="1">
             <w:r>
               <w:rPr>
                 <w:rStyle w:val="Hyperlink"/>
@@ -1941,7 +1924,7 @@
                 <w:noProof/>
                 <w:webHidden/>
               </w:rPr>
-              <w:instrText xml:space="preserve"> PAGEREF _Toc353903731 \h </w:instrText>
+              <w:instrText xml:space="preserve"> PAGEREF _Toc353918524 \h </w:instrText>
             </w:r>
             <w:r>
               <w:rPr>
@@ -1961,7 +1944,7 @@
                 <w:noProof/>
                 <w:webHidden/>
               </w:rPr>
-              <w:t>5</w:t>
+              <w:t>4</w:t>
             </w:r>
             <w:r>
               <w:rPr>
@@ -1983,7 +1966,7 @@
               <w:noProof/>
             </w:rPr>
           </w:pPr>
-          <w:hyperlink w:anchor="_Toc353903732" w:history="1">
+          <w:hyperlink w:anchor="_Toc353918525" w:history="1">
             <w:r>
               <w:rPr>
                 <w:rStyle w:val="Hyperlink"/>
@@ -2010,7 +1993,7 @@
                 <w:noProof/>
                 <w:webHidden/>
               </w:rPr>
-              <w:instrText xml:space="preserve"> PAGEREF _Toc353903732 \h </w:instrText>
+              <w:instrText xml:space="preserve"> PAGEREF _Toc353918525 \h </w:instrText>
             </w:r>
             <w:r>
               <w:rPr>
@@ -2030,7 +2013,7 @@
                 <w:noProof/>
                 <w:webHidden/>
               </w:rPr>
-              <w:t>6</w:t>
+              <w:t>5</w:t>
             </w:r>
             <w:r>
               <w:rPr>
@@ -2052,7 +2035,7 @@
               <w:noProof/>
             </w:rPr>
           </w:pPr>
-          <w:hyperlink w:anchor="_Toc353903733" w:history="1">
+          <w:hyperlink w:anchor="_Toc353918526" w:history="1">
             <w:r>
               <w:rPr>
                 <w:rStyle w:val="Hyperlink"/>
@@ -2079,7 +2062,7 @@
                 <w:noProof/>
                 <w:webHidden/>
               </w:rPr>
-              <w:instrText xml:space="preserve"> PAGEREF _Toc353903733 \h </w:instrText>
+              <w:instrText xml:space="preserve"> PAGEREF _Toc353918526 \h </w:instrText>
             </w:r>
             <w:r>
               <w:rPr>
@@ -2099,7 +2082,7 @@
                 <w:noProof/>
                 <w:webHidden/>
               </w:rPr>
-              <w:t>7</w:t>
+              <w:t>6</w:t>
             </w:r>
             <w:r>
               <w:rPr>
@@ -2121,7 +2104,7 @@
               <w:noProof/>
             </w:rPr>
           </w:pPr>
-          <w:hyperlink w:anchor="_Toc353903734" w:history="1">
+          <w:hyperlink w:anchor="_Toc353918527" w:history="1">
             <w:r>
               <w:rPr>
                 <w:rStyle w:val="Hyperlink"/>
@@ -2148,7 +2131,7 @@
                 <w:noProof/>
                 <w:webHidden/>
               </w:rPr>
-              <w:instrText xml:space="preserve"> PAGEREF _Toc353903734 \h </w:instrText>
+              <w:instrText xml:space="preserve"> PAGEREF _Toc353918527 \h </w:instrText>
             </w:r>
             <w:r>
               <w:rPr>
@@ -2168,7 +2151,7 @@
                 <w:noProof/>
                 <w:webHidden/>
               </w:rPr>
-              <w:t>7</w:t>
+              <w:t>6</w:t>
             </w:r>
             <w:r>
               <w:rPr>
@@ -2190,7 +2173,7 @@
               <w:noProof/>
             </w:rPr>
           </w:pPr>
-          <w:hyperlink w:anchor="_Toc353903735" w:history="1">
+          <w:hyperlink w:anchor="_Toc353918528" w:history="1">
             <w:r>
               <w:rPr>
                 <w:rStyle w:val="Hyperlink"/>
@@ -2217,7 +2200,7 @@
                 <w:noProof/>
                 <w:webHidden/>
               </w:rPr>
-              <w:instrText xml:space="preserve"> PAGEREF _Toc353903735 \h </w:instrText>
+              <w:instrText xml:space="preserve"> PAGEREF _Toc353918528 \h </w:instrText>
             </w:r>
             <w:r>
               <w:rPr>
@@ -2237,7 +2220,7 @@
                 <w:noProof/>
                 <w:webHidden/>
               </w:rPr>
-              <w:t>8</w:t>
+              <w:t>7</w:t>
             </w:r>
             <w:r>
               <w:rPr>
@@ -2259,7 +2242,7 @@
               <w:noProof/>
             </w:rPr>
           </w:pPr>
-          <w:hyperlink w:anchor="_Toc353903736" w:history="1">
+          <w:hyperlink w:anchor="_Toc353918529" w:history="1">
             <w:r>
               <w:rPr>
                 <w:rStyle w:val="Hyperlink"/>
@@ -2286,7 +2269,7 @@
                 <w:noProof/>
                 <w:webHidden/>
               </w:rPr>
-              <w:instrText xml:space="preserve"> PAGEREF _Toc353903736 \h </w:instrText>
+              <w:instrText xml:space="preserve"> PAGEREF _Toc353918529 \h </w:instrText>
             </w:r>
             <w:r>
               <w:rPr>
@@ -2306,7 +2289,7 @@
                 <w:noProof/>
                 <w:webHidden/>
               </w:rPr>
-              <w:t>9</w:t>
+              <w:t>8</w:t>
             </w:r>
             <w:r>
               <w:rPr>
@@ -2333,19 +2316,17 @@
       <w:r>
         <w:br w:type="page"/>
       </w:r>
-      <w:bookmarkStart w:id="0" w:name="_GoBack"/>
-      <w:bookmarkEnd w:id="0"/>
     </w:p>
     <w:p>
       <w:pPr>
         <w:pStyle w:val="Heading1"/>
       </w:pPr>
-      <w:bookmarkStart w:id="1" w:name="_Toc353903727"/>
+      <w:bookmarkStart w:id="0" w:name="_Toc353918520"/>
       <w:r>
         <w:lastRenderedPageBreak/>
         <w:t>Introduction</w:t>
       </w:r>
-      <w:bookmarkEnd w:id="1"/>
+      <w:bookmarkEnd w:id="0"/>
     </w:p>
     <w:p>
       <w:r>
@@ -2375,36 +2356,24 @@
       <w:pPr>
         <w:pStyle w:val="Heading1"/>
       </w:pPr>
-      <w:bookmarkStart w:id="2" w:name="_Toc353903728"/>
-      <w:r>
-        <w:lastRenderedPageBreak/>
-        <w:t>Application Overview</w:t>
-      </w:r>
-      <w:r>
-        <w:t xml:space="preserve"> and Login</w:t>
-      </w:r>
-      <w:bookmarkEnd w:id="2"/>
-    </w:p>
-    <w:p>
-      <w:pPr>
-        <w:ind w:firstLine="720"/>
-      </w:pPr>
-      <w:r>
-        <w:t>Before using the Android App, be sure that an administrator has done the first time configuration. To begin the startup of the Android App, press your finger on the H.O.S.T. Android App on the device’s touch screen.</w:t>
-      </w:r>
-    </w:p>
-    <w:p>
-      <w:pPr>
-        <w:jc w:val="center"/>
-      </w:pPr>
+      <w:bookmarkStart w:id="1" w:name="_Toc353918521"/>
       <w:r>
         <w:rPr>
           <w:noProof/>
         </w:rPr>
+        <w:lastRenderedPageBreak/>
         <w:drawing>
-          <wp:inline distT="0" distB="0" distL="0" distR="0" wp14:anchorId="676692B1" wp14:editId="65167BD2">
-            <wp:extent cx="2332554" cy="4144488"/>
+          <wp:anchor distT="0" distB="0" distL="114300" distR="114300" simplePos="0" relativeHeight="251667456" behindDoc="0" locked="0" layoutInCell="1" allowOverlap="1" wp14:anchorId="253159FC" wp14:editId="7155E738">
+            <wp:simplePos x="0" y="0"/>
+            <wp:positionH relativeFrom="column">
+              <wp:posOffset>3691890</wp:posOffset>
+            </wp:positionH>
+            <wp:positionV relativeFrom="paragraph">
+              <wp:posOffset>-96520</wp:posOffset>
+            </wp:positionV>
+            <wp:extent cx="2332355" cy="4144010"/>
             <wp:effectExtent l="0" t="0" r="0" b="8890"/>
+            <wp:wrapSquare wrapText="bothSides"/>
             <wp:docPr id="1" name="Picture 1" descr="C:\Users\Scott\Desktop\Screenshot_2013-04-14-19-58-02.png"/>
             <wp:cNvGraphicFramePr>
               <a:graphicFrameLocks xmlns:a="http://schemas.openxmlformats.org/drawingml/2006/main" noChangeAspect="1"/>
@@ -2434,7 +2403,7 @@
                   <pic:spPr bwMode="auto">
                     <a:xfrm>
                       <a:off x="0" y="0"/>
-                      <a:ext cx="2338374" cy="4154829"/>
+                      <a:ext cx="2332355" cy="4144010"/>
                     </a:xfrm>
                     <a:prstGeom prst="rect">
                       <a:avLst/>
@@ -2447,19 +2416,630 @@
                 </pic:pic>
               </a:graphicData>
             </a:graphic>
-          </wp:inline>
+            <wp14:sizeRelH relativeFrom="page">
+              <wp14:pctWidth>0</wp14:pctWidth>
+            </wp14:sizeRelH>
+            <wp14:sizeRelV relativeFrom="page">
+              <wp14:pctHeight>0</wp14:pctHeight>
+            </wp14:sizeRelV>
+          </wp:anchor>
         </w:drawing>
       </w:r>
+      <w:r>
+        <w:t>Application Overview</w:t>
+      </w:r>
+      <w:r>
+        <w:t xml:space="preserve"> and Login</w:t>
+      </w:r>
+      <w:bookmarkEnd w:id="1"/>
+    </w:p>
+    <w:p>
+      <w:pPr>
+        <w:ind w:firstLine="720"/>
+      </w:pPr>
+      <w:r>
+        <w:t>Before using the Android App, be sure that an administrator has done the first time configuration. To begin the startup of the Android App, press your finger on the H.O.S.T. Android App on the device’s touch screen.</w:t>
+      </w:r>
+      <w:r>
+        <w:t xml:space="preserve"> As illustrated on the right.</w:t>
+      </w:r>
+    </w:p>
+    <w:p>
+      <w:pPr>
+        <w:jc w:val="center"/>
+      </w:pPr>
     </w:p>
     <w:p>
       <w:pPr>
         <w:pStyle w:val="Heading2"/>
       </w:pPr>
-      <w:bookmarkStart w:id="3" w:name="_Toc353903729"/>
+      <w:bookmarkStart w:id="2" w:name="_Toc353918522"/>
       <w:r>
         <w:t>Form Selection Screen</w:t>
       </w:r>
-      <w:bookmarkEnd w:id="3"/>
+      <w:bookmarkEnd w:id="2"/>
+    </w:p>
+    <w:p>
+      <w:pPr>
+        <w:rPr>
+          <w:color w:val="FF0000"/>
+        </w:rPr>
+      </w:pPr>
+      <w:r>
+        <w:rPr>
+          <w:noProof/>
+        </w:rPr>
+        <mc:AlternateContent>
+          <mc:Choice Requires="wps">
+            <w:drawing>
+              <wp:anchor distT="0" distB="0" distL="114300" distR="114300" simplePos="0" relativeHeight="251670528" behindDoc="0" locked="0" layoutInCell="1" allowOverlap="1" wp14:anchorId="3EC26790" wp14:editId="430BE2AB">
+                <wp:simplePos x="0" y="0"/>
+                <wp:positionH relativeFrom="column">
+                  <wp:posOffset>4843780</wp:posOffset>
+                </wp:positionH>
+                <wp:positionV relativeFrom="paragraph">
+                  <wp:posOffset>535495</wp:posOffset>
+                </wp:positionV>
+                <wp:extent cx="593766" cy="605642"/>
+                <wp:effectExtent l="38100" t="38100" r="34925" b="42545"/>
+                <wp:wrapNone/>
+                <wp:docPr id="17" name="Rectangle 17"/>
+                <wp:cNvGraphicFramePr/>
+                <a:graphic xmlns:a="http://schemas.openxmlformats.org/drawingml/2006/main">
+                  <a:graphicData uri="http://schemas.microsoft.com/office/word/2010/wordprocessingShape">
+                    <wps:wsp>
+                      <wps:cNvSpPr/>
+                      <wps:spPr>
+                        <a:xfrm>
+                          <a:off x="0" y="0"/>
+                          <a:ext cx="593766" cy="605642"/>
+                        </a:xfrm>
+                        <a:prstGeom prst="rect">
+                          <a:avLst/>
+                        </a:prstGeom>
+                        <a:noFill/>
+                        <a:ln w="76200">
+                          <a:solidFill>
+                            <a:srgbClr val="FF0000"/>
+                          </a:solidFill>
+                        </a:ln>
+                      </wps:spPr>
+                      <wps:style>
+                        <a:lnRef idx="2">
+                          <a:schemeClr val="accent1">
+                            <a:shade val="50000"/>
+                          </a:schemeClr>
+                        </a:lnRef>
+                        <a:fillRef idx="1">
+                          <a:schemeClr val="accent1"/>
+                        </a:fillRef>
+                        <a:effectRef idx="0">
+                          <a:schemeClr val="accent1"/>
+                        </a:effectRef>
+                        <a:fontRef idx="minor">
+                          <a:schemeClr val="lt1"/>
+                        </a:fontRef>
+                      </wps:style>
+                      <wps:bodyPr rot="0" spcFirstLastPara="0" vertOverflow="overflow" horzOverflow="overflow" vert="horz" wrap="square" lIns="91440" tIns="45720" rIns="91440" bIns="45720" numCol="1" spcCol="0" rtlCol="0" fromWordArt="0" anchor="ctr" anchorCtr="0" forceAA="0" compatLnSpc="1">
+                        <a:prstTxWarp prst="textNoShape">
+                          <a:avLst/>
+                        </a:prstTxWarp>
+                        <a:noAutofit/>
+                      </wps:bodyPr>
+                    </wps:wsp>
+                  </a:graphicData>
+                </a:graphic>
+              </wp:anchor>
+            </w:drawing>
+          </mc:Choice>
+          <mc:Fallback>
+            <w:pict>
+              <v:rect id="Rectangle 17" o:spid="_x0000_s1026" style="position:absolute;margin-left:381.4pt;margin-top:42.15pt;width:46.75pt;height:47.7pt;z-index:251670528;visibility:visible;mso-wrap-style:square;mso-wrap-distance-left:9pt;mso-wrap-distance-top:0;mso-wrap-distance-right:9pt;mso-wrap-distance-bottom:0;mso-position-horizontal:absolute;mso-position-horizontal-relative:text;mso-position-vertical:absolute;mso-position-vertical-relative:text;v-text-anchor:middle" o:gfxdata="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" filled="f" strokecolor="red" strokeweight="6pt"/>
+            </w:pict>
+          </mc:Fallback>
+        </mc:AlternateContent>
+      </w:r>
+      <w:r>
+        <w:tab/>
+        <w:t>When the user first opens the HOST Android program, they will immediately be shown the “Template Group Selection” Screen.</w:t>
+      </w:r>
+      <w:r>
+        <w:t xml:space="preserve"> At this point, the user should attempt to sign in to the HOST Android Application using their first name. They do not need a username or password, but rather this will collect the name of the person filling out the form if it needs to be collected later.</w:t>
+      </w:r>
+      <w:r>
+        <w:rPr>
+          <w:color w:val="FF0000"/>
+        </w:rPr>
+        <w:t xml:space="preserve"> </w:t>
+      </w:r>
+    </w:p>
+    <w:p>
+      <w:pPr>
+        <w:ind w:firstLine="720"/>
+      </w:pPr>
+      <w:proofErr w:type="gramStart"/>
+      <w:r>
+        <w:t>To Sign in.</w:t>
+      </w:r>
+      <w:proofErr w:type="gramEnd"/>
+      <w:r>
+        <w:t xml:space="preserve"> Start by pressing the Sign in button at the top of the Form Selection Screen.</w:t>
+      </w:r>
+      <w:r>
+        <w:t xml:space="preserve"> This will open a pop up where the user can input their name.</w:t>
+      </w:r>
+    </w:p>
+    <w:p>
+      <w:r>
+        <w:rPr>
+          <w:noProof/>
+          <w:color w:val="FF0000"/>
+        </w:rPr>
+        <w:drawing>
+          <wp:anchor distT="0" distB="0" distL="114300" distR="114300" simplePos="0" relativeHeight="251669504" behindDoc="0" locked="0" layoutInCell="1" allowOverlap="1" wp14:anchorId="0B4456F0" wp14:editId="57C7F5D9">
+            <wp:simplePos x="0" y="0"/>
+            <wp:positionH relativeFrom="column">
+              <wp:posOffset>2273935</wp:posOffset>
+            </wp:positionH>
+            <wp:positionV relativeFrom="paragraph">
+              <wp:posOffset>720090</wp:posOffset>
+            </wp:positionV>
+            <wp:extent cx="2232025" cy="3966210"/>
+            <wp:effectExtent l="0" t="0" r="0" b="0"/>
+            <wp:wrapSquare wrapText="bothSides"/>
+            <wp:docPr id="14" name="Picture 14" descr="C:\Users\Scott\Desktop\2013-04-20 19.11.43.png"/>
+            <wp:cNvGraphicFramePr>
+              <a:graphicFrameLocks xmlns:a="http://schemas.openxmlformats.org/drawingml/2006/main" noChangeAspect="1"/>
+            </wp:cNvGraphicFramePr>
+            <a:graphic xmlns:a="http://schemas.openxmlformats.org/drawingml/2006/main">
+              <a:graphicData uri="http://schemas.openxmlformats.org/drawingml/2006/picture">
+                <pic:pic xmlns:pic="http://schemas.openxmlformats.org/drawingml/2006/picture">
+                  <pic:nvPicPr>
+                    <pic:cNvPr id="0" name="Picture 5" descr="C:\Users\Scott\Desktop\2013-04-20 19.11.43.png"/>
+                    <pic:cNvPicPr>
+                      <a:picLocks noChangeAspect="1" noChangeArrowheads="1"/>
+                    </pic:cNvPicPr>
+                  </pic:nvPicPr>
+                  <pic:blipFill>
+                    <a:blip r:embed="rId10" cstate="print">
+                      <a:extLst>
+                        <a:ext uri="{28A0092B-C50C-407E-A947-70E740481C1C}">
+                          <a14:useLocalDpi xmlns:a14="http://schemas.microsoft.com/office/drawing/2010/main" val="0"/>
+                        </a:ext>
+                      </a:extLst>
+                    </a:blip>
+                    <a:srcRect/>
+                    <a:stretch>
+                      <a:fillRect/>
+                    </a:stretch>
+                  </pic:blipFill>
+                  <pic:spPr bwMode="auto">
+                    <a:xfrm>
+                      <a:off x="0" y="0"/>
+                      <a:ext cx="2232025" cy="3966210"/>
+                    </a:xfrm>
+                    <a:prstGeom prst="rect">
+                      <a:avLst/>
+                    </a:prstGeom>
+                    <a:noFill/>
+                    <a:ln>
+                      <a:noFill/>
+                    </a:ln>
+                  </pic:spPr>
+                </pic:pic>
+              </a:graphicData>
+            </a:graphic>
+            <wp14:sizeRelH relativeFrom="page">
+              <wp14:pctWidth>0</wp14:pctWidth>
+            </wp14:sizeRelH>
+            <wp14:sizeRelV relativeFrom="page">
+              <wp14:pctHeight>0</wp14:pctHeight>
+            </wp14:sizeRelV>
+          </wp:anchor>
+        </w:drawing>
+      </w:r>
+      <w:r>
+        <w:rPr>
+          <w:noProof/>
+          <w:color w:val="FF0000"/>
+        </w:rPr>
+        <w:drawing>
+          <wp:anchor distT="0" distB="0" distL="114300" distR="114300" simplePos="0" relativeHeight="251668480" behindDoc="0" locked="0" layoutInCell="1" allowOverlap="1" wp14:anchorId="075A3CF8" wp14:editId="2BE1AA05">
+            <wp:simplePos x="0" y="0"/>
+            <wp:positionH relativeFrom="column">
+              <wp:posOffset>-261620</wp:posOffset>
+            </wp:positionH>
+            <wp:positionV relativeFrom="paragraph">
+              <wp:posOffset>720090</wp:posOffset>
+            </wp:positionV>
+            <wp:extent cx="2231390" cy="3966210"/>
+            <wp:effectExtent l="0" t="0" r="0" b="0"/>
+            <wp:wrapSquare wrapText="bothSides"/>
+            <wp:docPr id="13" name="Picture 13" descr="C:\Users\Scott\Desktop\2013-04-20 19.11.05.png"/>
+            <wp:cNvGraphicFramePr>
+              <a:graphicFrameLocks xmlns:a="http://schemas.openxmlformats.org/drawingml/2006/main" noChangeAspect="1"/>
+            </wp:cNvGraphicFramePr>
+            <a:graphic xmlns:a="http://schemas.openxmlformats.org/drawingml/2006/main">
+              <a:graphicData uri="http://schemas.openxmlformats.org/drawingml/2006/picture">
+                <pic:pic xmlns:pic="http://schemas.openxmlformats.org/drawingml/2006/picture">
+                  <pic:nvPicPr>
+                    <pic:cNvPr id="0" name="Picture 4" descr="C:\Users\Scott\Desktop\2013-04-20 19.11.05.png"/>
+                    <pic:cNvPicPr>
+                      <a:picLocks noChangeAspect="1" noChangeArrowheads="1"/>
+                    </pic:cNvPicPr>
+                  </pic:nvPicPr>
+                  <pic:blipFill>
+                    <a:blip r:embed="rId11" cstate="print">
+                      <a:extLst>
+                        <a:ext uri="{28A0092B-C50C-407E-A947-70E740481C1C}">
+                          <a14:useLocalDpi xmlns:a14="http://schemas.microsoft.com/office/drawing/2010/main" val="0"/>
+                        </a:ext>
+                      </a:extLst>
+                    </a:blip>
+                    <a:srcRect/>
+                    <a:stretch>
+                      <a:fillRect/>
+                    </a:stretch>
+                  </pic:blipFill>
+                  <pic:spPr bwMode="auto">
+                    <a:xfrm>
+                      <a:off x="0" y="0"/>
+                      <a:ext cx="2231390" cy="3966210"/>
+                    </a:xfrm>
+                    <a:prstGeom prst="rect">
+                      <a:avLst/>
+                    </a:prstGeom>
+                    <a:noFill/>
+                    <a:ln>
+                      <a:noFill/>
+                    </a:ln>
+                  </pic:spPr>
+                </pic:pic>
+              </a:graphicData>
+            </a:graphic>
+            <wp14:sizeRelH relativeFrom="page">
+              <wp14:pctWidth>0</wp14:pctWidth>
+            </wp14:sizeRelH>
+            <wp14:sizeRelV relativeFrom="page">
+              <wp14:pctHeight>0</wp14:pctHeight>
+            </wp14:sizeRelV>
+          </wp:anchor>
+        </w:drawing>
+      </w:r>
+      <w:r>
+        <w:rPr>
+          <w:color w:val="FF0000"/>
+        </w:rPr>
+        <w:tab/>
+      </w:r>
+      <w:r>
+        <w:t xml:space="preserve">After the user has been logged in, they may begin filling out forms using the device. If the user no longer needs to use the </w:t>
+      </w:r>
+      <w:proofErr w:type="gramStart"/>
+      <w:r>
+        <w:t>device,</w:t>
+      </w:r>
+      <w:proofErr w:type="gramEnd"/>
+      <w:r>
+        <w:t xml:space="preserve"> or needs to hand the device over to another user, they may log out using the “Log out” button or change their name using the “Change” button.</w:t>
+      </w:r>
+    </w:p>
+    <w:p>
+      <w:r>
+        <w:rPr>
+          <w:noProof/>
+          <w:color w:val="FF0000"/>
+        </w:rPr>
+        <w:lastRenderedPageBreak/>
+        <w:drawing>
+          <wp:anchor distT="0" distB="0" distL="114300" distR="114300" simplePos="0" relativeHeight="251671552" behindDoc="0" locked="0" layoutInCell="1" allowOverlap="1" wp14:anchorId="25D24AE8" wp14:editId="0F9069B8">
+            <wp:simplePos x="0" y="0"/>
+            <wp:positionH relativeFrom="column">
+              <wp:posOffset>-452120</wp:posOffset>
+            </wp:positionH>
+            <wp:positionV relativeFrom="paragraph">
+              <wp:posOffset>55880</wp:posOffset>
+            </wp:positionV>
+            <wp:extent cx="2933065" cy="5212715"/>
+            <wp:effectExtent l="0" t="0" r="635" b="6985"/>
+            <wp:wrapSquare wrapText="bothSides"/>
+            <wp:docPr id="15" name="Picture 15" descr="C:\Users\Scott\Desktop\2013-04-20 19.11.47.png"/>
+            <wp:cNvGraphicFramePr>
+              <a:graphicFrameLocks xmlns:a="http://schemas.openxmlformats.org/drawingml/2006/main" noChangeAspect="1"/>
+            </wp:cNvGraphicFramePr>
+            <a:graphic xmlns:a="http://schemas.openxmlformats.org/drawingml/2006/main">
+              <a:graphicData uri="http://schemas.openxmlformats.org/drawingml/2006/picture">
+                <pic:pic xmlns:pic="http://schemas.openxmlformats.org/drawingml/2006/picture">
+                  <pic:nvPicPr>
+                    <pic:cNvPr id="0" name="Picture 6" descr="C:\Users\Scott\Desktop\2013-04-20 19.11.47.png"/>
+                    <pic:cNvPicPr>
+                      <a:picLocks noChangeAspect="1" noChangeArrowheads="1"/>
+                    </pic:cNvPicPr>
+                  </pic:nvPicPr>
+                  <pic:blipFill>
+                    <a:blip r:embed="rId12" cstate="print">
+                      <a:extLst>
+                        <a:ext uri="{28A0092B-C50C-407E-A947-70E740481C1C}">
+                          <a14:useLocalDpi xmlns:a14="http://schemas.microsoft.com/office/drawing/2010/main" val="0"/>
+                        </a:ext>
+                      </a:extLst>
+                    </a:blip>
+                    <a:srcRect/>
+                    <a:stretch>
+                      <a:fillRect/>
+                    </a:stretch>
+                  </pic:blipFill>
+                  <pic:spPr bwMode="auto">
+                    <a:xfrm>
+                      <a:off x="0" y="0"/>
+                      <a:ext cx="2933065" cy="5212715"/>
+                    </a:xfrm>
+                    <a:prstGeom prst="rect">
+                      <a:avLst/>
+                    </a:prstGeom>
+                    <a:noFill/>
+                    <a:ln>
+                      <a:noFill/>
+                    </a:ln>
+                  </pic:spPr>
+                </pic:pic>
+              </a:graphicData>
+            </a:graphic>
+            <wp14:sizeRelH relativeFrom="page">
+              <wp14:pctWidth>0</wp14:pctWidth>
+            </wp14:sizeRelH>
+            <wp14:sizeRelV relativeFrom="page">
+              <wp14:pctHeight>0</wp14:pctHeight>
+            </wp14:sizeRelV>
+          </wp:anchor>
+        </w:drawing>
+      </w:r>
+      <w:r>
+        <w:tab/>
+        <w:t>In order to begin answering questions to a form, or edit a form that has already been created, we must dig down to that form’s template. We can find the template by choosing one of the options listed at the Template Group screen. Form templates are associated in groups much like how departments are associated within companies. All of the forms related to Construction are located in the Construction form Template Group, and likewise for Housing.  This can make finding a form easier if there are many different groups using the HOST Android App.</w:t>
+      </w:r>
+      <w:r>
+        <w:t xml:space="preserve"> If you do not know what group is associated with the form that needs to be filled out, pressing View All Templates will show all Templates associated to all groups, allowing the user to find the form they want.</w:t>
+      </w:r>
+    </w:p>
+    <w:p>
+      <w:pPr>
+        <w:jc w:val="center"/>
+        <w:rPr>
+          <w:color w:val="FF0000"/>
+        </w:rPr>
+      </w:pPr>
+      <w:r>
+        <w:rPr>
+          <w:color w:val="FF0000"/>
+        </w:rPr>
+        <w:t xml:space="preserve"> </w:t>
+      </w:r>
+    </w:p>
+    <w:p>
+      <w:pPr>
+        <w:jc w:val="center"/>
+        <w:rPr>
+          <w:color w:val="FF0000"/>
+        </w:rPr>
+      </w:pPr>
+      <w:r>
+        <w:rPr>
+          <w:noProof/>
+          <w:color w:val="FF0000"/>
+        </w:rPr>
+        <w:drawing>
+          <wp:anchor distT="0" distB="0" distL="114300" distR="114300" simplePos="0" relativeHeight="251672576" behindDoc="0" locked="0" layoutInCell="1" allowOverlap="1" wp14:anchorId="3B834794" wp14:editId="365DD5AD">
+            <wp:simplePos x="0" y="0"/>
+            <wp:positionH relativeFrom="column">
+              <wp:posOffset>918845</wp:posOffset>
+            </wp:positionH>
+            <wp:positionV relativeFrom="paragraph">
+              <wp:posOffset>114935</wp:posOffset>
+            </wp:positionV>
+            <wp:extent cx="2746375" cy="4880610"/>
+            <wp:effectExtent l="0" t="0" r="0" b="0"/>
+            <wp:wrapSquare wrapText="bothSides"/>
+            <wp:docPr id="16" name="Picture 16" descr="C:\Users\Scott\Desktop\2013-04-20 19.12.21.png"/>
+            <wp:cNvGraphicFramePr>
+              <a:graphicFrameLocks xmlns:a="http://schemas.openxmlformats.org/drawingml/2006/main" noChangeAspect="1"/>
+            </wp:cNvGraphicFramePr>
+            <a:graphic xmlns:a="http://schemas.openxmlformats.org/drawingml/2006/main">
+              <a:graphicData uri="http://schemas.openxmlformats.org/drawingml/2006/picture">
+                <pic:pic xmlns:pic="http://schemas.openxmlformats.org/drawingml/2006/picture">
+                  <pic:nvPicPr>
+                    <pic:cNvPr id="0" name="Picture 7" descr="C:\Users\Scott\Desktop\2013-04-20 19.12.21.png"/>
+                    <pic:cNvPicPr>
+                      <a:picLocks noChangeAspect="1" noChangeArrowheads="1"/>
+                    </pic:cNvPicPr>
+                  </pic:nvPicPr>
+                  <pic:blipFill>
+                    <a:blip r:embed="rId13" cstate="print">
+                      <a:extLst>
+                        <a:ext uri="{28A0092B-C50C-407E-A947-70E740481C1C}">
+                          <a14:useLocalDpi xmlns:a14="http://schemas.microsoft.com/office/drawing/2010/main" val="0"/>
+                        </a:ext>
+                      </a:extLst>
+                    </a:blip>
+                    <a:srcRect/>
+                    <a:stretch>
+                      <a:fillRect/>
+                    </a:stretch>
+                  </pic:blipFill>
+                  <pic:spPr bwMode="auto">
+                    <a:xfrm>
+                      <a:off x="0" y="0"/>
+                      <a:ext cx="2746375" cy="4880610"/>
+                    </a:xfrm>
+                    <a:prstGeom prst="rect">
+                      <a:avLst/>
+                    </a:prstGeom>
+                    <a:noFill/>
+                    <a:ln>
+                      <a:noFill/>
+                    </a:ln>
+                  </pic:spPr>
+                </pic:pic>
+              </a:graphicData>
+            </a:graphic>
+            <wp14:sizeRelH relativeFrom="page">
+              <wp14:pctWidth>0</wp14:pctWidth>
+            </wp14:sizeRelH>
+            <wp14:sizeRelV relativeFrom="page">
+              <wp14:pctHeight>0</wp14:pctHeight>
+            </wp14:sizeRelV>
+          </wp:anchor>
+        </w:drawing>
+      </w:r>
+    </w:p>
+    <w:p>
+      <w:pPr>
+        <w:jc w:val="center"/>
+        <w:rPr>
+          <w:color w:val="FF0000"/>
+        </w:rPr>
+      </w:pPr>
+    </w:p>
+    <w:p>
+      <w:pPr>
+        <w:jc w:val="center"/>
+        <w:rPr>
+          <w:color w:val="FF0000"/>
+        </w:rPr>
+      </w:pPr>
+    </w:p>
+    <w:p>
+      <w:pPr>
+        <w:jc w:val="center"/>
+        <w:rPr>
+          <w:color w:val="FF0000"/>
+        </w:rPr>
+      </w:pPr>
+    </w:p>
+    <w:p>
+      <w:pPr>
+        <w:jc w:val="center"/>
+        <w:rPr>
+          <w:color w:val="FF0000"/>
+        </w:rPr>
+      </w:pPr>
+    </w:p>
+    <w:p>
+      <w:pPr>
+        <w:jc w:val="center"/>
+        <w:rPr>
+          <w:color w:val="FF0000"/>
+        </w:rPr>
+      </w:pPr>
+    </w:p>
+    <w:p>
+      <w:pPr>
+        <w:jc w:val="center"/>
+        <w:rPr>
+          <w:color w:val="FF0000"/>
+        </w:rPr>
+      </w:pPr>
+    </w:p>
+    <w:p>
+      <w:r>
+        <w:tab/>
+      </w:r>
+      <w:r>
+        <w:t>After choosing the group type, or choosing to look at all of the group</w:t>
+      </w:r>
+      <w:r>
+        <w:t>’</w:t>
+      </w:r>
+      <w:r>
+        <w:t>s templates, all of the templates will be shown on a screen similar to the right. Here we can see the option to create a new form based on the “Typical Housing Template” or to edit an existing Typical Housing Template that already exists. If we wanted to view all of the created forms for the type of Housing, so they can be edited, we could also click on the All Housing Forms option.</w:t>
+      </w:r>
+    </w:p>
+    <w:p>
+      <w:pPr>
+        <w:ind w:firstLine="720"/>
+      </w:pPr>
+      <w:r>
+        <w:t>Clicking on the Create New option will create a new form based on that template, and will direct the user to the Form Editing Screen. Refer to the section on the Form Editing Screen for more information.</w:t>
+      </w:r>
+    </w:p>
+    <w:p>
+      <w:pPr>
+        <w:ind w:firstLine="720"/>
+      </w:pPr>
+      <w:r>
+        <w:rPr>
+          <w:noProof/>
+        </w:rPr>
+        <w:lastRenderedPageBreak/>
+        <w:drawing>
+          <wp:anchor distT="0" distB="0" distL="114300" distR="114300" simplePos="0" relativeHeight="251673600" behindDoc="0" locked="0" layoutInCell="1" allowOverlap="1" wp14:anchorId="078D002B" wp14:editId="474C3355">
+            <wp:simplePos x="0" y="0"/>
+            <wp:positionH relativeFrom="column">
+              <wp:posOffset>3669030</wp:posOffset>
+            </wp:positionH>
+            <wp:positionV relativeFrom="paragraph">
+              <wp:posOffset>1905</wp:posOffset>
+            </wp:positionV>
+            <wp:extent cx="2251710" cy="4001135"/>
+            <wp:effectExtent l="0" t="0" r="0" b="0"/>
+            <wp:wrapSquare wrapText="bothSides"/>
+            <wp:docPr id="3" name="Picture 3" descr="C:\Users\Scott\Desktop\2013-04-20 19.13.00.png"/>
+            <wp:cNvGraphicFramePr>
+              <a:graphicFrameLocks xmlns:a="http://schemas.openxmlformats.org/drawingml/2006/main" noChangeAspect="1"/>
+            </wp:cNvGraphicFramePr>
+            <a:graphic xmlns:a="http://schemas.openxmlformats.org/drawingml/2006/main">
+              <a:graphicData uri="http://schemas.openxmlformats.org/drawingml/2006/picture">
+                <pic:pic xmlns:pic="http://schemas.openxmlformats.org/drawingml/2006/picture">
+                  <pic:nvPicPr>
+                    <pic:cNvPr id="0" name="Picture 1" descr="C:\Users\Scott\Desktop\2013-04-20 19.13.00.png"/>
+                    <pic:cNvPicPr>
+                      <a:picLocks noChangeAspect="1" noChangeArrowheads="1"/>
+                    </pic:cNvPicPr>
+                  </pic:nvPicPr>
+                  <pic:blipFill>
+                    <a:blip r:embed="rId14" cstate="print">
+                      <a:extLst>
+                        <a:ext uri="{28A0092B-C50C-407E-A947-70E740481C1C}">
+                          <a14:useLocalDpi xmlns:a14="http://schemas.microsoft.com/office/drawing/2010/main" val="0"/>
+                        </a:ext>
+                      </a:extLst>
+                    </a:blip>
+                    <a:srcRect/>
+                    <a:stretch>
+                      <a:fillRect/>
+                    </a:stretch>
+                  </pic:blipFill>
+                  <pic:spPr bwMode="auto">
+                    <a:xfrm>
+                      <a:off x="0" y="0"/>
+                      <a:ext cx="2251710" cy="4001135"/>
+                    </a:xfrm>
+                    <a:prstGeom prst="rect">
+                      <a:avLst/>
+                    </a:prstGeom>
+                    <a:noFill/>
+                    <a:ln>
+                      <a:noFill/>
+                    </a:ln>
+                  </pic:spPr>
+                </pic:pic>
+              </a:graphicData>
+            </a:graphic>
+            <wp14:sizeRelH relativeFrom="page">
+              <wp14:pctWidth>0</wp14:pctWidth>
+            </wp14:sizeRelH>
+            <wp14:sizeRelV relativeFrom="page">
+              <wp14:pctHeight>0</wp14:pctHeight>
+            </wp14:sizeRelV>
+          </wp:anchor>
+        </w:drawing>
+      </w:r>
+      <w:r>
+        <w:t>However if the user chooses to edit an existing form, based on one or many different types of forms on the Template Selection screen, they will be moved to the Existing forms screen. Here the user can view the existing forms that are on the device based on the parameters they specified. From here they may choose edit to m</w:t>
+      </w:r>
+      <w:r>
+        <w:t>ove to the Form Editing Screen. For more information regarding the Form Editing screen, refer to the Form Editing Screen section.</w:t>
+      </w:r>
     </w:p>
     <w:p>
       <w:pPr>
@@ -2469,375 +3049,33 @@
         </w:rPr>
       </w:pPr>
       <w:r>
-        <w:rPr>
-          <w:color w:val="FF0000"/>
-        </w:rPr>
-        <w:t>After the App has finished loading, the Form Selection screen will be the first active page for the user. Below is a picture of the Form Selection screen.</w:t>
-      </w:r>
-      <w:r>
-        <w:rPr>
-          <w:color w:val="FF0000"/>
-        </w:rPr>
-        <w:br/>
-      </w:r>
-    </w:p>
-    <w:p>
-      <w:pPr>
-        <w:ind w:firstLine="720"/>
-        <w:jc w:val="center"/>
-        <w:rPr>
-          <w:color w:val="FF0000"/>
-        </w:rPr>
-      </w:pPr>
-      <w:r>
-        <w:rPr>
-          <w:color w:val="FF0000"/>
-        </w:rPr>
-        <w:t>[</w:t>
+        <w:t xml:space="preserve">The user may also choose to </w:t>
+      </w:r>
+      <w:r>
+        <w:t>d</w:t>
+      </w:r>
+      <w:r>
+        <w:t>iscard the existing form to remove the data from the device permanently, or choose upload to send the information to the SharePoint database, and have the data removed from the device.</w:t>
+      </w:r>
+      <w:r>
+        <w:t xml:space="preserve"> These buttons function similarly to the discard and upload buttons that exist on the Submit, Delete and Save screen. For more information, refer to the </w:t>
+      </w:r>
+      <w:r>
+        <w:t xml:space="preserve">Submit, Delete and </w:t>
       </w:r>
       <w:proofErr w:type="gramStart"/>
       <w:r>
-        <w:rPr>
-          <w:color w:val="FF0000"/>
-        </w:rPr>
-        <w:t>screenshot</w:t>
+        <w:t>Save</w:t>
       </w:r>
       <w:proofErr w:type="gramEnd"/>
       <w:r>
-        <w:rPr>
-          <w:color w:val="FF0000"/>
-        </w:rPr>
-        <w:t xml:space="preserve"> of Form screen</w:t>
-      </w:r>
-      <w:r>
-        <w:rPr>
-          <w:color w:val="FF0000"/>
-        </w:rPr>
-        <w:t>]</w:t>
-      </w:r>
-    </w:p>
-    <w:p>
-      <w:pPr>
-        <w:ind w:firstLine="720"/>
-        <w:rPr>
-          <w:color w:val="FF0000"/>
-        </w:rPr>
-      </w:pPr>
-      <w:r>
-        <w:rPr>
-          <w:color w:val="FF0000"/>
-        </w:rPr>
-        <w:t>To begin filling out a</w:t>
-      </w:r>
-      <w:r>
-        <w:rPr>
-          <w:color w:val="FF0000"/>
-        </w:rPr>
-        <w:t xml:space="preserve"> new</w:t>
-      </w:r>
-      <w:r>
-        <w:rPr>
-          <w:color w:val="FF0000"/>
-        </w:rPr>
-        <w:t xml:space="preserve"> </w:t>
-      </w:r>
-      <w:r>
-        <w:rPr>
-          <w:color w:val="FF0000"/>
-        </w:rPr>
-        <w:t>template</w:t>
-      </w:r>
-      <w:r>
-        <w:rPr>
-          <w:color w:val="FF0000"/>
-        </w:rPr>
-        <w:t>, or editing a</w:t>
-      </w:r>
-      <w:r>
-        <w:rPr>
-          <w:color w:val="FF0000"/>
-        </w:rPr>
-        <w:t>n existing</w:t>
-      </w:r>
-      <w:r>
-        <w:rPr>
-          <w:color w:val="FF0000"/>
-        </w:rPr>
-        <w:t xml:space="preserve"> form</w:t>
-      </w:r>
-      <w:r>
-        <w:rPr>
-          <w:color w:val="FF0000"/>
-        </w:rPr>
-        <w:t>, we must select which type of form to use. By</w:t>
-      </w:r>
-      <w:r>
-        <w:rPr>
-          <w:color w:val="FF0000"/>
-        </w:rPr>
-        <w:t xml:space="preserve"> default, All Groups and All Forms will be the active choice, for ease of editing existing forms. However, to create a new form, the user must be specifically chosen which form to use. </w:t>
-      </w:r>
-      <w:r>
-        <w:rPr>
-          <w:color w:val="FF0000"/>
-        </w:rPr>
-        <w:t>A specific form can be found b</w:t>
-      </w:r>
-      <w:r>
-        <w:rPr>
-          <w:color w:val="FF0000"/>
-        </w:rPr>
-        <w:t>y</w:t>
-      </w:r>
-      <w:r>
-        <w:rPr>
-          <w:color w:val="FF0000"/>
-        </w:rPr>
-        <w:t xml:space="preserve"> tapping and scrolli</w:t>
-      </w:r>
-      <w:r>
-        <w:rPr>
-          <w:color w:val="FF0000"/>
-        </w:rPr>
-        <w:t>ng through the spinner lists.</w:t>
-      </w:r>
-      <w:r>
-        <w:rPr>
-          <w:color w:val="FF0000"/>
-        </w:rPr>
-        <w:t xml:space="preserve"> Simply tap the </w:t>
-      </w:r>
-      <w:r>
-        <w:rPr>
-          <w:color w:val="FF0000"/>
-        </w:rPr>
-        <w:t xml:space="preserve">Template </w:t>
-      </w:r>
-      <w:r>
-        <w:rPr>
-          <w:color w:val="FF0000"/>
-        </w:rPr>
-        <w:t>Group spinner and drag your finger up or down to</w:t>
-      </w:r>
-      <w:r>
-        <w:rPr>
-          <w:color w:val="FF0000"/>
-        </w:rPr>
-        <w:t xml:space="preserve"> scroll to the G</w:t>
-      </w:r>
-      <w:r>
-        <w:rPr>
-          <w:color w:val="FF0000"/>
-        </w:rPr>
-        <w:t xml:space="preserve">roup of choice, and then tap the </w:t>
-      </w:r>
-      <w:r>
-        <w:rPr>
-          <w:color w:val="FF0000"/>
-        </w:rPr>
-        <w:t>Template</w:t>
-      </w:r>
-      <w:r>
-        <w:rPr>
-          <w:color w:val="FF0000"/>
-        </w:rPr>
-        <w:t xml:space="preserve"> spinner and drag your finger up or down to scroll to the </w:t>
-      </w:r>
-      <w:r>
-        <w:rPr>
-          <w:color w:val="FF0000"/>
-        </w:rPr>
-        <w:t>Template</w:t>
-      </w:r>
-      <w:r>
-        <w:rPr>
-          <w:color w:val="FF0000"/>
-        </w:rPr>
-        <w:t xml:space="preserve"> of choice</w:t>
-      </w:r>
-    </w:p>
-    <w:p>
-      <w:pPr>
-        <w:ind w:firstLine="720"/>
-        <w:jc w:val="center"/>
-        <w:rPr>
-          <w:color w:val="FF0000"/>
-        </w:rPr>
-      </w:pPr>
-      <w:r>
-        <w:rPr>
-          <w:color w:val="FF0000"/>
-        </w:rPr>
-        <w:t>[</w:t>
-      </w:r>
-      <w:proofErr w:type="gramStart"/>
-      <w:r>
-        <w:rPr>
-          <w:color w:val="FF0000"/>
-        </w:rPr>
-        <w:t>screenshot</w:t>
-      </w:r>
-      <w:proofErr w:type="gramEnd"/>
-      <w:r>
-        <w:rPr>
-          <w:color w:val="FF0000"/>
-        </w:rPr>
-        <w:t xml:space="preserve"> of spinners</w:t>
-      </w:r>
-      <w:r>
-        <w:rPr>
-          <w:color w:val="FF0000"/>
-        </w:rPr>
-        <w:t>]</w:t>
-      </w:r>
-    </w:p>
-    <w:p>
-      <w:pPr>
-        <w:ind w:firstLine="720"/>
-        <w:rPr>
-          <w:color w:val="FF0000"/>
-        </w:rPr>
-      </w:pPr>
-      <w:r>
-        <w:rPr>
-          <w:color w:val="FF0000"/>
-        </w:rPr>
-        <w:lastRenderedPageBreak/>
-        <w:t>Then, if there are any existing forms of that type on the device, the Forms spinner will have the option of selecting the already existing form, so its answers can be edited, or the option of creating a new form will be active.</w:t>
-      </w:r>
-      <w:r>
-        <w:rPr>
-          <w:color w:val="FF0000"/>
-        </w:rPr>
-        <w:t xml:space="preserve"> After the user has selected an existing form that they wish to edit, or have chosen to create a new form, the user can tap the Edit button to move to the next screen.</w:t>
-      </w:r>
-    </w:p>
-    <w:p>
-      <w:pPr>
-        <w:ind w:firstLine="720"/>
-        <w:jc w:val="center"/>
-        <w:rPr>
-          <w:color w:val="FF0000"/>
-        </w:rPr>
-      </w:pPr>
-      <w:r>
-        <w:rPr>
-          <w:color w:val="FF0000"/>
-        </w:rPr>
-        <w:t>[</w:t>
-      </w:r>
-      <w:proofErr w:type="gramStart"/>
-      <w:r>
-        <w:rPr>
-          <w:color w:val="FF0000"/>
-        </w:rPr>
-        <w:t>screenshot</w:t>
-      </w:r>
-      <w:proofErr w:type="gramEnd"/>
-      <w:r>
-        <w:rPr>
-          <w:color w:val="FF0000"/>
-        </w:rPr>
-        <w:t xml:space="preserve"> of edit button highlighted</w:t>
-      </w:r>
-      <w:r>
-        <w:rPr>
-          <w:color w:val="FF0000"/>
-        </w:rPr>
-        <w:t>]</w:t>
-      </w:r>
-    </w:p>
-    <w:p>
-      <w:pPr>
-        <w:ind w:firstLine="720"/>
-        <w:rPr>
-          <w:color w:val="FF0000"/>
-        </w:rPr>
-      </w:pPr>
-      <w:r>
-        <w:rPr>
-          <w:color w:val="FF0000"/>
-        </w:rPr>
-        <w:t>If the user has chosen an already created form, then the user may press the Submit button to move to the Submit screen.</w:t>
-      </w:r>
-    </w:p>
-    <w:p>
-      <w:pPr>
-        <w:ind w:firstLine="720"/>
-        <w:jc w:val="center"/>
-        <w:rPr>
-          <w:color w:val="FF0000"/>
-        </w:rPr>
-      </w:pPr>
-      <w:r>
-        <w:rPr>
-          <w:color w:val="FF0000"/>
-        </w:rPr>
-        <w:t>[</w:t>
-      </w:r>
-      <w:proofErr w:type="gramStart"/>
-      <w:r>
-        <w:rPr>
-          <w:color w:val="FF0000"/>
-        </w:rPr>
-        <w:t>screenshot</w:t>
-      </w:r>
-      <w:proofErr w:type="gramEnd"/>
-      <w:r>
-        <w:rPr>
-          <w:color w:val="FF0000"/>
-        </w:rPr>
-        <w:t xml:space="preserve"> of highlighted submit button</w:t>
-      </w:r>
-      <w:r>
-        <w:rPr>
-          <w:color w:val="FF0000"/>
-        </w:rPr>
-        <w:t>]</w:t>
-      </w:r>
-    </w:p>
-    <w:p>
-      <w:pPr>
-        <w:ind w:firstLine="720"/>
-        <w:rPr>
-          <w:color w:val="FF0000"/>
-        </w:rPr>
-      </w:pPr>
-      <w:r>
-        <w:rPr>
-          <w:color w:val="FF0000"/>
-        </w:rPr>
-        <w:t>By pressing the menu button at this screen, the user also has the option to upload all forms currently saved to the device by pressing the “Upload All Forms” option. This feature will only work when the device is connected to Wi-Fi, and be sure to ask if the forms are ready for upload.</w:t>
-      </w:r>
-    </w:p>
-    <w:p>
-      <w:pPr>
-        <w:ind w:firstLine="720"/>
-        <w:jc w:val="center"/>
-        <w:rPr>
-          <w:color w:val="FF0000"/>
-        </w:rPr>
-      </w:pPr>
-      <w:r>
-        <w:rPr>
-          <w:color w:val="FF0000"/>
-        </w:rPr>
-        <w:t>[</w:t>
-      </w:r>
-      <w:proofErr w:type="gramStart"/>
-      <w:r>
-        <w:rPr>
-          <w:color w:val="FF0000"/>
-        </w:rPr>
-        <w:t>screenshot</w:t>
-      </w:r>
-      <w:proofErr w:type="gramEnd"/>
-      <w:r>
-        <w:rPr>
-          <w:color w:val="FF0000"/>
-        </w:rPr>
-        <w:t xml:space="preserve"> showing upload all menu]</w:t>
-      </w:r>
+        <w:t xml:space="preserve"> screen</w:t>
+      </w:r>
+      <w:r>
+        <w:t xml:space="preserve"> section.</w:t>
+      </w:r>
+      <w:bookmarkStart w:id="3" w:name="_GoBack"/>
+      <w:bookmarkEnd w:id="3"/>
     </w:p>
     <w:p>
       <w:pPr>
@@ -2846,7 +3084,7 @@
       <w:r>
         <w:br w:type="page"/>
       </w:r>
-      <w:bookmarkStart w:id="4" w:name="_Toc353903730"/>
+      <w:bookmarkStart w:id="4" w:name="_Toc353918523"/>
       <w:r>
         <w:lastRenderedPageBreak/>
         <w:t>Form Editing Screen</w:t>
@@ -2884,7 +3122,7 @@
                     </pic:cNvPicPr>
                   </pic:nvPicPr>
                   <pic:blipFill>
-                    <a:blip r:embed="rId10" cstate="print">
+                    <a:blip r:embed="rId15" cstate="print">
                       <a:extLst>
                         <a:ext uri="{28A0092B-C50C-407E-A947-70E740481C1C}">
                           <a14:useLocalDpi xmlns:a14="http://schemas.microsoft.com/office/drawing/2010/main" val="0"/>
@@ -2938,7 +3176,7 @@
       <w:pPr>
         <w:pStyle w:val="Heading3"/>
       </w:pPr>
-      <w:bookmarkStart w:id="5" w:name="_Toc353903731"/>
+      <w:bookmarkStart w:id="5" w:name="_Toc353918524"/>
       <w:r>
         <w:t>Short Answer Questions</w:t>
       </w:r>
@@ -3012,7 +3250,7 @@
                     </pic:cNvPicPr>
                   </pic:nvPicPr>
                   <pic:blipFill>
-                    <a:blip r:embed="rId11" cstate="print">
+                    <a:blip r:embed="rId16" cstate="print">
                       <a:extLst>
                         <a:ext uri="{28A0092B-C50C-407E-A947-70E740481C1C}">
                           <a14:useLocalDpi xmlns:a14="http://schemas.microsoft.com/office/drawing/2010/main" val="0"/>
@@ -3068,7 +3306,7 @@
                     </pic:cNvPicPr>
                   </pic:nvPicPr>
                   <pic:blipFill>
-                    <a:blip r:embed="rId12" cstate="print">
+                    <a:blip r:embed="rId17" cstate="print">
                       <a:extLst>
                         <a:ext uri="{28A0092B-C50C-407E-A947-70E740481C1C}">
                           <a14:useLocalDpi xmlns:a14="http://schemas.microsoft.com/office/drawing/2010/main" val="0"/>
@@ -3109,7 +3347,7 @@
       <w:pPr>
         <w:pStyle w:val="Heading3"/>
       </w:pPr>
-      <w:bookmarkStart w:id="6" w:name="_Toc353903732"/>
+      <w:bookmarkStart w:id="6" w:name="_Toc353918525"/>
       <w:r>
         <w:lastRenderedPageBreak/>
         <w:t>Choice Questions</w:t>
@@ -3160,7 +3398,7 @@
                     </pic:cNvPicPr>
                   </pic:nvPicPr>
                   <pic:blipFill>
-                    <a:blip r:embed="rId13" cstate="print">
+                    <a:blip r:embed="rId18" cstate="print">
                       <a:extLst>
                         <a:ext uri="{28A0092B-C50C-407E-A947-70E740481C1C}">
                           <a14:useLocalDpi xmlns:a14="http://schemas.microsoft.com/office/drawing/2010/main" val="0"/>
@@ -3220,7 +3458,7 @@
                     </pic:cNvPicPr>
                   </pic:nvPicPr>
                   <pic:blipFill>
-                    <a:blip r:embed="rId14" cstate="print">
+                    <a:blip r:embed="rId19" cstate="print">
                       <a:extLst>
                         <a:ext uri="{28A0092B-C50C-407E-A947-70E740481C1C}">
                           <a14:useLocalDpi xmlns:a14="http://schemas.microsoft.com/office/drawing/2010/main" val="0"/>
@@ -3272,7 +3510,7 @@
       <w:pPr>
         <w:pStyle w:val="Heading3"/>
       </w:pPr>
-      <w:bookmarkStart w:id="7" w:name="_Toc353903733"/>
+      <w:bookmarkStart w:id="7" w:name="_Toc353918526"/>
       <w:proofErr w:type="spellStart"/>
       <w:r>
         <w:lastRenderedPageBreak/>
@@ -3329,7 +3567,7 @@
                     </pic:cNvPicPr>
                   </pic:nvPicPr>
                   <pic:blipFill>
-                    <a:blip r:embed="rId15" cstate="print">
+                    <a:blip r:embed="rId20" cstate="print">
                       <a:extLst>
                         <a:ext uri="{28A0092B-C50C-407E-A947-70E740481C1C}">
                           <a14:useLocalDpi xmlns:a14="http://schemas.microsoft.com/office/drawing/2010/main" val="0"/>
@@ -3365,7 +3603,7 @@
       <w:pPr>
         <w:pStyle w:val="Heading3"/>
       </w:pPr>
-      <w:bookmarkStart w:id="8" w:name="_Toc353903734"/>
+      <w:bookmarkStart w:id="8" w:name="_Toc353918527"/>
       <w:r>
         <w:t>Using the Form Editing Screen</w:t>
       </w:r>
@@ -3433,7 +3671,7 @@
       <w:pPr>
         <w:pStyle w:val="Heading2"/>
       </w:pPr>
-      <w:bookmarkStart w:id="9" w:name="_Toc353903735"/>
+      <w:bookmarkStart w:id="9" w:name="_Toc353918528"/>
       <w:r>
         <w:rPr>
           <w:noProof/>
@@ -3466,7 +3704,7 @@
                     </pic:cNvPicPr>
                   </pic:nvPicPr>
                   <pic:blipFill>
-                    <a:blip r:embed="rId16" cstate="print">
+                    <a:blip r:embed="rId21" cstate="print">
                       <a:extLst>
                         <a:ext uri="{28A0092B-C50C-407E-A947-70E740481C1C}">
                           <a14:useLocalDpi xmlns:a14="http://schemas.microsoft.com/office/drawing/2010/main" val="0"/>
@@ -3628,7 +3866,7 @@
                     </pic:cNvPicPr>
                   </pic:nvPicPr>
                   <pic:blipFill>
-                    <a:blip r:embed="rId17">
+                    <a:blip r:embed="rId22">
                       <a:extLst>
                         <a:ext uri="{28A0092B-C50C-407E-A947-70E740481C1C}">
                           <a14:useLocalDpi xmlns:a14="http://schemas.microsoft.com/office/drawing/2010/main" val="0"/>
@@ -3693,7 +3931,7 @@
       <w:pPr>
         <w:pStyle w:val="Heading1"/>
       </w:pPr>
-      <w:bookmarkStart w:id="10" w:name="_Toc353903736"/>
+      <w:bookmarkStart w:id="10" w:name="_Toc353918529"/>
       <w:r>
         <w:lastRenderedPageBreak/>
         <w:t>Frequently Asked Questions</w:t>
@@ -3701,8 +3939,8 @@
       <w:bookmarkEnd w:id="10"/>
     </w:p>
     <w:sectPr>
-      <w:headerReference w:type="default" r:id="rId18"/>
-      <w:footerReference w:type="default" r:id="rId19"/>
+      <w:headerReference w:type="default" r:id="rId23"/>
+      <w:footerReference w:type="default" r:id="rId24"/>
       <w:pgSz w:w="12240" w:h="15840"/>
       <w:pgMar w:top="1440" w:right="1440" w:bottom="1440" w:left="1440" w:header="720" w:footer="720" w:gutter="0"/>
       <w:pgNumType w:start="0"/>
@@ -3831,7 +4069,6 @@
       <w:dataBinding w:prefixMappings="xmlns:ns0='http://schemas.openxmlformats.org/package/2006/metadata/core-properties' xmlns:ns1='http://purl.org/dc/elements/1.1/'" w:xpath="/ns0:coreProperties[1]/ns1:title[1]" w:storeItemID="{6C3C8BC8-F283-45AE-878A-BAB7291924A1}"/>
       <w:text/>
     </w:sdtPr>
-    <w:sdtEndPr/>
     <w:sdtContent>
       <w:p>
         <w:pPr>
@@ -5106,7 +5343,7 @@
 </file>
 
 <file path=customXml/itemProps2.xml><?xml version="1.0" encoding="utf-8"?>
-<ds:datastoreItem xmlns:ds="http://schemas.openxmlformats.org/officeDocument/2006/customXml" ds:itemID="{9DF5A090-1E8D-4F30-A807-82E01694DEC4}">
+<ds:datastoreItem xmlns:ds="http://schemas.openxmlformats.org/officeDocument/2006/customXml" ds:itemID="{3D16D402-13BF-4745-9DC8-2ADE1C6FDE18}">
   <ds:schemaRefs>
     <ds:schemaRef ds:uri="http://schemas.openxmlformats.org/officeDocument/2006/bibliography"/>
   </ds:schemaRefs>

</xml_diff>